<commit_message>
Mostly finished through T4
</commit_message>
<xml_diff>
--- a/Lab6/Lab 6 - Alamri - Hayden - Mireles.docx
+++ b/Lab6/Lab 6 - Alamri - Hayden - Mireles.docx
@@ -410,7 +410,7 @@
           <v:shape id="_x0000_i1025" type="#_x0000_t75" style="width:471pt;height:234pt" o:ole="">
             <v:imagedata r:id="rId7" o:title=""/>
           </v:shape>
-          <o:OLEObject Type="Embed" ProgID="Visio.Drawing.11" ShapeID="_x0000_i1025" DrawAspect="Content" ObjectID="_1610890861" r:id="rId8"/>
+          <o:OLEObject Type="Embed" ProgID="Visio.Drawing.11" ShapeID="_x0000_i1025" DrawAspect="Content" ObjectID="_1611058768" r:id="rId8"/>
         </w:object>
       </w:r>
     </w:p>
@@ -981,10 +981,7 @@
         </w:rPr>
       </w:pPr>
       <w:r>
-        <w:t>The below information was found using the following command</w:t>
-      </w:r>
-      <w:r>
-        <w:t>:</w:t>
+        <w:t>The below information was found using the following command:</w:t>
       </w:r>
     </w:p>
     <w:p>
@@ -1337,10 +1334,7 @@
         </w:numPr>
       </w:pPr>
       <w:r>
-        <w:t xml:space="preserve">The IP and MAC were found using the </w:t>
-      </w:r>
-      <w:r>
-        <w:t>command on the next page, with results outlined in red:  “ipconfig /all”</w:t>
+        <w:t>The IP and MAC were found using the command on the next page, with results outlined in red:  “ipconfig /all”</w:t>
       </w:r>
     </w:p>
     <w:p>
@@ -3818,8 +3812,6 @@
           <w:szCs w:val="28"/>
         </w:rPr>
       </w:pPr>
-      <w:bookmarkStart w:id="4" w:name="_GoBack"/>
-      <w:bookmarkEnd w:id="4"/>
       <w:r>
         <w:rPr>
           <w:b/>
@@ -4004,6 +3996,80 @@
         <w:t xml:space="preserve">and click the button “Add to Target1” </w:t>
       </w:r>
     </w:p>
+    <w:p/>
+    <w:p>
+      <w:pPr>
+        <w:rPr>
+          <w:b/>
+        </w:rPr>
+      </w:pPr>
+      <w:r>
+        <w:rPr>
+          <w:b/>
+        </w:rPr>
+        <w:t>Target Host:</w:t>
+      </w:r>
+    </w:p>
+    <w:p>
+      <w:pPr>
+        <w:jc w:val="center"/>
+      </w:pPr>
+      <w:r>
+        <w:rPr>
+          <w:noProof/>
+          <w:lang w:eastAsia="en-US"/>
+        </w:rPr>
+        <w:drawing>
+          <wp:inline distT="0" distB="0" distL="0" distR="0">
+            <wp:extent cx="4219575" cy="1581150"/>
+            <wp:effectExtent l="0" t="0" r="9525" b="0"/>
+            <wp:docPr id="11" name="Picture 11" descr="D:\Users\mhayden\Documents\ProjectFiles\Lab6\Screenshots\T2_BH_hostlist.png"/>
+            <wp:cNvGraphicFramePr>
+              <a:graphicFrameLocks xmlns:a="http://schemas.openxmlformats.org/drawingml/2006/main" noChangeAspect="1"/>
+            </wp:cNvGraphicFramePr>
+            <a:graphic xmlns:a="http://schemas.openxmlformats.org/drawingml/2006/main">
+              <a:graphicData uri="http://schemas.openxmlformats.org/drawingml/2006/picture">
+                <pic:pic xmlns:pic="http://schemas.openxmlformats.org/drawingml/2006/picture">
+                  <pic:nvPicPr>
+                    <pic:cNvPr id="0" name="Picture 2" descr="D:\Users\mhayden\Documents\ProjectFiles\Lab6\Screenshots\T2_BH_hostlist.png"/>
+                    <pic:cNvPicPr>
+                      <a:picLocks noChangeAspect="1" noChangeArrowheads="1"/>
+                    </pic:cNvPicPr>
+                  </pic:nvPicPr>
+                  <pic:blipFill>
+                    <a:blip r:embed="rId21">
+                      <a:extLst>
+                        <a:ext uri="{28A0092B-C50C-407E-A947-70E740481C1C}">
+                          <a14:useLocalDpi xmlns:a14="http://schemas.microsoft.com/office/drawing/2010/main" val="0"/>
+                        </a:ext>
+                      </a:extLst>
+                    </a:blip>
+                    <a:srcRect/>
+                    <a:stretch>
+                      <a:fillRect/>
+                    </a:stretch>
+                  </pic:blipFill>
+                  <pic:spPr bwMode="auto">
+                    <a:xfrm>
+                      <a:off x="0" y="0"/>
+                      <a:ext cx="4219575" cy="1581150"/>
+                    </a:xfrm>
+                    <a:prstGeom prst="rect">
+                      <a:avLst/>
+                    </a:prstGeom>
+                    <a:noFill/>
+                    <a:ln>
+                      <a:noFill/>
+                    </a:ln>
+                  </pic:spPr>
+                </pic:pic>
+              </a:graphicData>
+            </a:graphic>
+          </wp:inline>
+        </w:drawing>
+      </w:r>
+    </w:p>
+    <w:p/>
     <w:p>
       <w:pPr>
         <w:numPr>
@@ -4020,6 +4086,81 @@
       <w:r>
         <w:t xml:space="preserve"> IP and click “Add to Target2” </w:t>
       </w:r>
+      <w:r>
+        <w:br/>
+      </w:r>
+    </w:p>
+    <w:p>
+      <w:pPr>
+        <w:rPr>
+          <w:b/>
+        </w:rPr>
+      </w:pPr>
+      <w:r>
+        <w:rPr>
+          <w:b/>
+        </w:rPr>
+        <w:t>Both targets added:</w:t>
+      </w:r>
+    </w:p>
+    <w:p>
+      <w:pPr>
+        <w:jc w:val="center"/>
+      </w:pPr>
+      <w:r>
+        <w:rPr>
+          <w:noProof/>
+          <w:lang w:eastAsia="en-US"/>
+        </w:rPr>
+        <w:drawing>
+          <wp:inline distT="0" distB="0" distL="0" distR="0">
+            <wp:extent cx="4171950" cy="676275"/>
+            <wp:effectExtent l="0" t="0" r="0" b="9525"/>
+            <wp:docPr id="13" name="Picture 13" descr="D:\Users\mhayden\Documents\ProjectFiles\Lab6\Screenshots\T2_BH_added_targets.png"/>
+            <wp:cNvGraphicFramePr>
+              <a:graphicFrameLocks xmlns:a="http://schemas.openxmlformats.org/drawingml/2006/main" noChangeAspect="1"/>
+            </wp:cNvGraphicFramePr>
+            <a:graphic xmlns:a="http://schemas.openxmlformats.org/drawingml/2006/main">
+              <a:graphicData uri="http://schemas.openxmlformats.org/drawingml/2006/picture">
+                <pic:pic xmlns:pic="http://schemas.openxmlformats.org/drawingml/2006/picture">
+                  <pic:nvPicPr>
+                    <pic:cNvPr id="0" name="Picture 3" descr="D:\Users\mhayden\Documents\ProjectFiles\Lab6\Screenshots\T2_BH_added_targets.png"/>
+                    <pic:cNvPicPr>
+                      <a:picLocks noChangeAspect="1" noChangeArrowheads="1"/>
+                    </pic:cNvPicPr>
+                  </pic:nvPicPr>
+                  <pic:blipFill>
+                    <a:blip r:embed="rId22">
+                      <a:extLst>
+                        <a:ext uri="{28A0092B-C50C-407E-A947-70E740481C1C}">
+                          <a14:useLocalDpi xmlns:a14="http://schemas.microsoft.com/office/drawing/2010/main" val="0"/>
+                        </a:ext>
+                      </a:extLst>
+                    </a:blip>
+                    <a:srcRect/>
+                    <a:stretch>
+                      <a:fillRect/>
+                    </a:stretch>
+                  </pic:blipFill>
+                  <pic:spPr bwMode="auto">
+                    <a:xfrm>
+                      <a:off x="0" y="0"/>
+                      <a:ext cx="4171950" cy="676275"/>
+                    </a:xfrm>
+                    <a:prstGeom prst="rect">
+                      <a:avLst/>
+                    </a:prstGeom>
+                    <a:noFill/>
+                    <a:ln>
+                      <a:noFill/>
+                    </a:ln>
+                  </pic:spPr>
+                </pic:pic>
+              </a:graphicData>
+            </a:graphic>
+          </wp:inline>
+        </w:drawing>
+      </w:r>
     </w:p>
     <w:p>
       <w:pPr>
@@ -4154,6 +4295,162 @@
     </w:p>
     <w:p>
       <w:pPr>
+        <w:rPr>
+          <w:b/>
+        </w:rPr>
+      </w:pPr>
+      <w:r>
+        <w:rPr>
+          <w:b/>
+        </w:rPr>
+        <w:br/>
+        <w:t>ARP Poison started:</w:t>
+      </w:r>
+    </w:p>
+    <w:p>
+      <w:pPr>
+        <w:jc w:val="center"/>
+      </w:pPr>
+      <w:r>
+        <w:rPr>
+          <w:noProof/>
+          <w:lang w:eastAsia="en-US"/>
+        </w:rPr>
+        <mc:AlternateContent>
+          <mc:Choice Requires="wps">
+            <w:drawing>
+              <wp:anchor distT="0" distB="0" distL="114300" distR="114300" simplePos="0" relativeHeight="251690496" behindDoc="0" locked="0" layoutInCell="1" allowOverlap="1" wp14:anchorId="1001778D" wp14:editId="23540ECD">
+                <wp:simplePos x="0" y="0"/>
+                <wp:positionH relativeFrom="margin">
+                  <wp:posOffset>-66675</wp:posOffset>
+                </wp:positionH>
+                <wp:positionV relativeFrom="paragraph">
+                  <wp:posOffset>1035685</wp:posOffset>
+                </wp:positionV>
+                <wp:extent cx="2714625" cy="885825"/>
+                <wp:effectExtent l="19050" t="19050" r="28575" b="28575"/>
+                <wp:wrapNone/>
+                <wp:docPr id="34" name="Rectangle 34"/>
+                <wp:cNvGraphicFramePr/>
+                <a:graphic xmlns:a="http://schemas.openxmlformats.org/drawingml/2006/main">
+                  <a:graphicData uri="http://schemas.microsoft.com/office/word/2010/wordprocessingShape">
+                    <wps:wsp>
+                      <wps:cNvSpPr/>
+                      <wps:spPr>
+                        <a:xfrm>
+                          <a:off x="0" y="0"/>
+                          <a:ext cx="2714625" cy="885825"/>
+                        </a:xfrm>
+                        <a:prstGeom prst="rect">
+                          <a:avLst/>
+                        </a:prstGeom>
+                        <a:noFill/>
+                        <a:ln w="28575">
+                          <a:solidFill>
+                            <a:srgbClr val="FF0000"/>
+                          </a:solidFill>
+                        </a:ln>
+                      </wps:spPr>
+                      <wps:style>
+                        <a:lnRef idx="2">
+                          <a:schemeClr val="accent1">
+                            <a:shade val="50000"/>
+                          </a:schemeClr>
+                        </a:lnRef>
+                        <a:fillRef idx="1">
+                          <a:schemeClr val="accent1"/>
+                        </a:fillRef>
+                        <a:effectRef idx="0">
+                          <a:schemeClr val="accent1"/>
+                        </a:effectRef>
+                        <a:fontRef idx="minor">
+                          <a:schemeClr val="lt1"/>
+                        </a:fontRef>
+                      </wps:style>
+                      <wps:bodyPr rot="0" spcFirstLastPara="0" vertOverflow="overflow" horzOverflow="overflow" vert="horz" wrap="square" lIns="91440" tIns="45720" rIns="91440" bIns="45720" numCol="1" spcCol="0" rtlCol="0" fromWordArt="0" anchor="ctr" anchorCtr="0" forceAA="0" compatLnSpc="1">
+                        <a:prstTxWarp prst="textNoShape">
+                          <a:avLst/>
+                        </a:prstTxWarp>
+                        <a:noAutofit/>
+                      </wps:bodyPr>
+                    </wps:wsp>
+                  </a:graphicData>
+                </a:graphic>
+                <wp14:sizeRelH relativeFrom="margin">
+                  <wp14:pctWidth>0</wp14:pctWidth>
+                </wp14:sizeRelH>
+                <wp14:sizeRelV relativeFrom="margin">
+                  <wp14:pctHeight>0</wp14:pctHeight>
+                </wp14:sizeRelV>
+              </wp:anchor>
+            </w:drawing>
+          </mc:Choice>
+          <mc:Fallback>
+            <w:pict>
+              <v:rect w14:anchorId="6FADCA8A" id="Rectangle 34" o:spid="_x0000_s1026" style="position:absolute;margin-left:-5.25pt;margin-top:81.55pt;width:213.75pt;height:69.75pt;z-index:251690496;visibility:visible;mso-wrap-style:square;mso-width-percent:0;mso-height-percent:0;mso-wrap-distance-left:9pt;mso-wrap-distance-top:0;mso-wrap-distance-right:9pt;mso-wrap-distance-bottom:0;mso-position-horizontal:absolute;mso-position-horizontal-relative:margin;mso-position-vertical:absolute;mso-position-vertical-relative:text;mso-width-percent:0;mso-height-percent:0;mso-width-relative:margin;mso-height-relative:margin;v-text-anchor:middle" o:gfxdata="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" filled="f" strokecolor="red" strokeweight="2.25pt">
+                <w10:wrap anchorx="margin"/>
+              </v:rect>
+            </w:pict>
+          </mc:Fallback>
+        </mc:AlternateContent>
+      </w:r>
+      <w:r>
+        <w:rPr>
+          <w:noProof/>
+          <w:lang w:eastAsia="en-US"/>
+        </w:rPr>
+        <w:drawing>
+          <wp:inline distT="0" distB="0" distL="0" distR="0">
+            <wp:extent cx="6858000" cy="1993605"/>
+            <wp:effectExtent l="0" t="0" r="0" b="6985"/>
+            <wp:docPr id="17" name="Picture 17" descr="D:\Users\mhayden\Documents\ProjectFiles\Lab6\Screenshots\T2_BH_ARP_poisoning.png"/>
+            <wp:cNvGraphicFramePr>
+              <a:graphicFrameLocks xmlns:a="http://schemas.openxmlformats.org/drawingml/2006/main" noChangeAspect="1"/>
+            </wp:cNvGraphicFramePr>
+            <a:graphic xmlns:a="http://schemas.openxmlformats.org/drawingml/2006/main">
+              <a:graphicData uri="http://schemas.openxmlformats.org/drawingml/2006/picture">
+                <pic:pic xmlns:pic="http://schemas.openxmlformats.org/drawingml/2006/picture">
+                  <pic:nvPicPr>
+                    <pic:cNvPr id="0" name="Picture 4" descr="D:\Users\mhayden\Documents\ProjectFiles\Lab6\Screenshots\T2_BH_ARP_poisoning.png"/>
+                    <pic:cNvPicPr>
+                      <a:picLocks noChangeAspect="1" noChangeArrowheads="1"/>
+                    </pic:cNvPicPr>
+                  </pic:nvPicPr>
+                  <pic:blipFill>
+                    <a:blip r:embed="rId23">
+                      <a:extLst>
+                        <a:ext uri="{28A0092B-C50C-407E-A947-70E740481C1C}">
+                          <a14:useLocalDpi xmlns:a14="http://schemas.microsoft.com/office/drawing/2010/main" val="0"/>
+                        </a:ext>
+                      </a:extLst>
+                    </a:blip>
+                    <a:srcRect/>
+                    <a:stretch>
+                      <a:fillRect/>
+                    </a:stretch>
+                  </pic:blipFill>
+                  <pic:spPr bwMode="auto">
+                    <a:xfrm>
+                      <a:off x="0" y="0"/>
+                      <a:ext cx="6858000" cy="1993605"/>
+                    </a:xfrm>
+                    <a:prstGeom prst="rect">
+                      <a:avLst/>
+                    </a:prstGeom>
+                    <a:noFill/>
+                    <a:ln>
+                      <a:noFill/>
+                    </a:ln>
+                  </pic:spPr>
+                </pic:pic>
+              </a:graphicData>
+            </a:graphic>
+          </wp:inline>
+        </w:drawing>
+      </w:r>
+    </w:p>
+    <w:p>
+      <w:pPr>
         <w:numPr>
           <w:ilvl w:val="0"/>
           <w:numId w:val="20"/>
@@ -4226,10 +4523,9 @@
         <w:ind w:left="1080"/>
       </w:pPr>
     </w:p>
-    <w:p/>
-    <w:p/>
-    <w:p>
-      <w:r>
+    <w:p>
+      <w:r>
+        <w:lastRenderedPageBreak/>
         <w:t>Target</w:t>
       </w:r>
       <w:r>
@@ -4301,6 +4597,180 @@
     </w:p>
     <w:p>
       <w:pPr>
+        <w:rPr>
+          <w:b/>
+        </w:rPr>
+      </w:pPr>
+    </w:p>
+    <w:p>
+      <w:pPr>
+        <w:rPr>
+          <w:b/>
+        </w:rPr>
+      </w:pPr>
+      <w:r>
+        <w:rPr>
+          <w:b/>
+        </w:rPr>
+        <w:t>Initial GET Request:</w:t>
+      </w:r>
+      <w:r>
+        <w:rPr>
+          <w:noProof/>
+          <w:lang w:eastAsia="en-US"/>
+        </w:rPr>
+        <w:t xml:space="preserve"> </w:t>
+      </w:r>
+    </w:p>
+    <w:p>
+      <w:pPr>
+        <w:jc w:val="center"/>
+        <w:rPr>
+          <w:b/>
+        </w:rPr>
+      </w:pPr>
+      <w:r>
+        <w:rPr>
+          <w:noProof/>
+          <w:lang w:eastAsia="en-US"/>
+        </w:rPr>
+        <mc:AlternateContent>
+          <mc:Choice Requires="wps">
+            <w:drawing>
+              <wp:anchor distT="0" distB="0" distL="114300" distR="114300" simplePos="0" relativeHeight="251692544" behindDoc="0" locked="0" layoutInCell="1" allowOverlap="1" wp14:anchorId="4711B0F3" wp14:editId="0CBE2D14">
+                <wp:simplePos x="0" y="0"/>
+                <wp:positionH relativeFrom="margin">
+                  <wp:align>right</wp:align>
+                </wp:positionH>
+                <wp:positionV relativeFrom="paragraph">
+                  <wp:posOffset>499744</wp:posOffset>
+                </wp:positionV>
+                <wp:extent cx="6810375" cy="314325"/>
+                <wp:effectExtent l="19050" t="19050" r="28575" b="28575"/>
+                <wp:wrapNone/>
+                <wp:docPr id="36" name="Rectangle 36"/>
+                <wp:cNvGraphicFramePr/>
+                <a:graphic xmlns:a="http://schemas.openxmlformats.org/drawingml/2006/main">
+                  <a:graphicData uri="http://schemas.microsoft.com/office/word/2010/wordprocessingShape">
+                    <wps:wsp>
+                      <wps:cNvSpPr/>
+                      <wps:spPr>
+                        <a:xfrm>
+                          <a:off x="0" y="0"/>
+                          <a:ext cx="6810375" cy="314325"/>
+                        </a:xfrm>
+                        <a:prstGeom prst="rect">
+                          <a:avLst/>
+                        </a:prstGeom>
+                        <a:noFill/>
+                        <a:ln w="28575">
+                          <a:solidFill>
+                            <a:srgbClr val="FF0000"/>
+                          </a:solidFill>
+                        </a:ln>
+                      </wps:spPr>
+                      <wps:style>
+                        <a:lnRef idx="2">
+                          <a:schemeClr val="accent1">
+                            <a:shade val="50000"/>
+                          </a:schemeClr>
+                        </a:lnRef>
+                        <a:fillRef idx="1">
+                          <a:schemeClr val="accent1"/>
+                        </a:fillRef>
+                        <a:effectRef idx="0">
+                          <a:schemeClr val="accent1"/>
+                        </a:effectRef>
+                        <a:fontRef idx="minor">
+                          <a:schemeClr val="lt1"/>
+                        </a:fontRef>
+                      </wps:style>
+                      <wps:bodyPr rot="0" spcFirstLastPara="0" vertOverflow="overflow" horzOverflow="overflow" vert="horz" wrap="square" lIns="91440" tIns="45720" rIns="91440" bIns="45720" numCol="1" spcCol="0" rtlCol="0" fromWordArt="0" anchor="ctr" anchorCtr="0" forceAA="0" compatLnSpc="1">
+                        <a:prstTxWarp prst="textNoShape">
+                          <a:avLst/>
+                        </a:prstTxWarp>
+                        <a:noAutofit/>
+                      </wps:bodyPr>
+                    </wps:wsp>
+                  </a:graphicData>
+                </a:graphic>
+                <wp14:sizeRelH relativeFrom="margin">
+                  <wp14:pctWidth>0</wp14:pctWidth>
+                </wp14:sizeRelH>
+                <wp14:sizeRelV relativeFrom="margin">
+                  <wp14:pctHeight>0</wp14:pctHeight>
+                </wp14:sizeRelV>
+              </wp:anchor>
+            </w:drawing>
+          </mc:Choice>
+          <mc:Fallback>
+            <w:pict>
+              <v:rect w14:anchorId="59EFA18B" id="Rectangle 36" o:spid="_x0000_s1026" style="position:absolute;margin-left:485.05pt;margin-top:39.35pt;width:536.25pt;height:24.75pt;z-index:251692544;visibility:visible;mso-wrap-style:square;mso-width-percent:0;mso-height-percent:0;mso-wrap-distance-left:9pt;mso-wrap-distance-top:0;mso-wrap-distance-right:9pt;mso-wrap-distance-bottom:0;mso-position-horizontal:right;mso-position-horizontal-relative:margin;mso-position-vertical:absolute;mso-position-vertical-relative:text;mso-width-percent:0;mso-height-percent:0;mso-width-relative:margin;mso-height-relative:margin;v-text-anchor:middle" o:gfxdata="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" filled="f" strokecolor="red" strokeweight="2.25pt">
+                <w10:wrap anchorx="margin"/>
+              </v:rect>
+            </w:pict>
+          </mc:Fallback>
+        </mc:AlternateContent>
+      </w:r>
+      <w:r>
+        <w:rPr>
+          <w:b/>
+          <w:noProof/>
+          <w:lang w:eastAsia="en-US"/>
+        </w:rPr>
+        <w:drawing>
+          <wp:inline distT="0" distB="0" distL="0" distR="0">
+            <wp:extent cx="6858000" cy="1041902"/>
+            <wp:effectExtent l="0" t="0" r="0" b="6350"/>
+            <wp:docPr id="35" name="Picture 35" descr="D:\Users\mhayden\Documents\ProjectFiles\Lab6\Screenshots\T2_BH_wireshark_moon_get.png"/>
+            <wp:cNvGraphicFramePr>
+              <a:graphicFrameLocks xmlns:a="http://schemas.openxmlformats.org/drawingml/2006/main" noChangeAspect="1"/>
+            </wp:cNvGraphicFramePr>
+            <a:graphic xmlns:a="http://schemas.openxmlformats.org/drawingml/2006/main">
+              <a:graphicData uri="http://schemas.openxmlformats.org/drawingml/2006/picture">
+                <pic:pic xmlns:pic="http://schemas.openxmlformats.org/drawingml/2006/picture">
+                  <pic:nvPicPr>
+                    <pic:cNvPr id="0" name="Picture 5" descr="D:\Users\mhayden\Documents\ProjectFiles\Lab6\Screenshots\T2_BH_wireshark_moon_get.png"/>
+                    <pic:cNvPicPr>
+                      <a:picLocks noChangeAspect="1" noChangeArrowheads="1"/>
+                    </pic:cNvPicPr>
+                  </pic:nvPicPr>
+                  <pic:blipFill>
+                    <a:blip r:embed="rId24">
+                      <a:extLst>
+                        <a:ext uri="{28A0092B-C50C-407E-A947-70E740481C1C}">
+                          <a14:useLocalDpi xmlns:a14="http://schemas.microsoft.com/office/drawing/2010/main" val="0"/>
+                        </a:ext>
+                      </a:extLst>
+                    </a:blip>
+                    <a:srcRect/>
+                    <a:stretch>
+                      <a:fillRect/>
+                    </a:stretch>
+                  </pic:blipFill>
+                  <pic:spPr bwMode="auto">
+                    <a:xfrm>
+                      <a:off x="0" y="0"/>
+                      <a:ext cx="6858000" cy="1041902"/>
+                    </a:xfrm>
+                    <a:prstGeom prst="rect">
+                      <a:avLst/>
+                    </a:prstGeom>
+                    <a:noFill/>
+                    <a:ln>
+                      <a:noFill/>
+                    </a:ln>
+                  </pic:spPr>
+                </pic:pic>
+              </a:graphicData>
+            </a:graphic>
+          </wp:inline>
+        </w:drawing>
+      </w:r>
+    </w:p>
+    <w:p/>
+    <w:p>
+      <w:pPr>
         <w:numPr>
           <w:ilvl w:val="0"/>
           <w:numId w:val="22"/>
@@ -4366,9 +4836,329 @@
         <w:t xml:space="preserve"> in Ettercap and Wireshark.</w:t>
       </w:r>
     </w:p>
+    <w:p>
+      <w:pPr>
+        <w:rPr>
+          <w:b/>
+        </w:rPr>
+      </w:pPr>
+    </w:p>
+    <w:p>
+      <w:r>
+        <w:t>Below are the two screenshots showing the matching HTTP traffic from Wireshark and Ettercap</w:t>
+      </w:r>
+    </w:p>
+    <w:p>
+      <w:pPr>
+        <w:rPr>
+          <w:b/>
+        </w:rPr>
+      </w:pPr>
+      <w:r>
+        <w:rPr>
+          <w:b/>
+        </w:rPr>
+        <w:t>Wireshark Data:</w:t>
+      </w:r>
+    </w:p>
+    <w:p>
+      <w:r>
+        <w:rPr>
+          <w:noProof/>
+          <w:lang w:eastAsia="en-US"/>
+        </w:rPr>
+        <w:drawing>
+          <wp:inline distT="0" distB="0" distL="0" distR="0">
+            <wp:extent cx="6677025" cy="2486965"/>
+            <wp:effectExtent l="0" t="0" r="0" b="8890"/>
+            <wp:docPr id="37" name="Picture 37" descr="D:\Users\mhayden\Documents\ProjectFiles\Lab6\Screenshots\T2_BH_wireshark_moon_data_TCP_stream.png"/>
+            <wp:cNvGraphicFramePr>
+              <a:graphicFrameLocks xmlns:a="http://schemas.openxmlformats.org/drawingml/2006/main" noChangeAspect="1"/>
+            </wp:cNvGraphicFramePr>
+            <a:graphic xmlns:a="http://schemas.openxmlformats.org/drawingml/2006/main">
+              <a:graphicData uri="http://schemas.openxmlformats.org/drawingml/2006/picture">
+                <pic:pic xmlns:pic="http://schemas.openxmlformats.org/drawingml/2006/picture">
+                  <pic:nvPicPr>
+                    <pic:cNvPr id="0" name="Picture 6" descr="D:\Users\mhayden\Documents\ProjectFiles\Lab6\Screenshots\T2_BH_wireshark_moon_data_TCP_stream.png"/>
+                    <pic:cNvPicPr>
+                      <a:picLocks noChangeAspect="1" noChangeArrowheads="1"/>
+                    </pic:cNvPicPr>
+                  </pic:nvPicPr>
+                  <pic:blipFill>
+                    <a:blip r:embed="rId25">
+                      <a:extLst>
+                        <a:ext uri="{28A0092B-C50C-407E-A947-70E740481C1C}">
+                          <a14:useLocalDpi xmlns:a14="http://schemas.microsoft.com/office/drawing/2010/main" val="0"/>
+                        </a:ext>
+                      </a:extLst>
+                    </a:blip>
+                    <a:srcRect/>
+                    <a:stretch>
+                      <a:fillRect/>
+                    </a:stretch>
+                  </pic:blipFill>
+                  <pic:spPr bwMode="auto">
+                    <a:xfrm>
+                      <a:off x="0" y="0"/>
+                      <a:ext cx="6701336" cy="2496020"/>
+                    </a:xfrm>
+                    <a:prstGeom prst="rect">
+                      <a:avLst/>
+                    </a:prstGeom>
+                    <a:noFill/>
+                    <a:ln>
+                      <a:noFill/>
+                    </a:ln>
+                  </pic:spPr>
+                </pic:pic>
+              </a:graphicData>
+            </a:graphic>
+          </wp:inline>
+        </w:drawing>
+      </w:r>
+    </w:p>
     <w:p/>
     <w:p>
-      <w:r>
+      <w:pPr>
+        <w:rPr>
+          <w:b/>
+        </w:rPr>
+      </w:pPr>
+      <w:r>
+        <w:rPr>
+          <w:b/>
+        </w:rPr>
+        <w:t>Ettercap Data:</w:t>
+      </w:r>
+    </w:p>
+    <w:p>
+      <w:pPr>
+        <w:jc w:val="center"/>
+      </w:pPr>
+      <w:r>
+        <w:rPr>
+          <w:noProof/>
+          <w:lang w:eastAsia="en-US"/>
+        </w:rPr>
+        <mc:AlternateContent>
+          <mc:Choice Requires="wps">
+            <w:drawing>
+              <wp:anchor distT="0" distB="0" distL="114300" distR="114300" simplePos="0" relativeHeight="251696640" behindDoc="0" locked="0" layoutInCell="1" allowOverlap="1" wp14:anchorId="6C52A0A3" wp14:editId="38E9889F">
+                <wp:simplePos x="0" y="0"/>
+                <wp:positionH relativeFrom="margin">
+                  <wp:posOffset>3581400</wp:posOffset>
+                </wp:positionH>
+                <wp:positionV relativeFrom="paragraph">
+                  <wp:posOffset>532129</wp:posOffset>
+                </wp:positionV>
+                <wp:extent cx="3600450" cy="1228725"/>
+                <wp:effectExtent l="19050" t="19050" r="19050" b="28575"/>
+                <wp:wrapNone/>
+                <wp:docPr id="40" name="Rectangle 40"/>
+                <wp:cNvGraphicFramePr/>
+                <a:graphic xmlns:a="http://schemas.openxmlformats.org/drawingml/2006/main">
+                  <a:graphicData uri="http://schemas.microsoft.com/office/word/2010/wordprocessingShape">
+                    <wps:wsp>
+                      <wps:cNvSpPr/>
+                      <wps:spPr>
+                        <a:xfrm>
+                          <a:off x="0" y="0"/>
+                          <a:ext cx="3600450" cy="1228725"/>
+                        </a:xfrm>
+                        <a:prstGeom prst="rect">
+                          <a:avLst/>
+                        </a:prstGeom>
+                        <a:noFill/>
+                        <a:ln w="28575">
+                          <a:solidFill>
+                            <a:srgbClr val="0070C0"/>
+                          </a:solidFill>
+                        </a:ln>
+                      </wps:spPr>
+                      <wps:style>
+                        <a:lnRef idx="2">
+                          <a:schemeClr val="accent1">
+                            <a:shade val="50000"/>
+                          </a:schemeClr>
+                        </a:lnRef>
+                        <a:fillRef idx="1">
+                          <a:schemeClr val="accent1"/>
+                        </a:fillRef>
+                        <a:effectRef idx="0">
+                          <a:schemeClr val="accent1"/>
+                        </a:effectRef>
+                        <a:fontRef idx="minor">
+                          <a:schemeClr val="lt1"/>
+                        </a:fontRef>
+                      </wps:style>
+                      <wps:bodyPr rot="0" spcFirstLastPara="0" vertOverflow="overflow" horzOverflow="overflow" vert="horz" wrap="square" lIns="91440" tIns="45720" rIns="91440" bIns="45720" numCol="1" spcCol="0" rtlCol="0" fromWordArt="0" anchor="ctr" anchorCtr="0" forceAA="0" compatLnSpc="1">
+                        <a:prstTxWarp prst="textNoShape">
+                          <a:avLst/>
+                        </a:prstTxWarp>
+                        <a:noAutofit/>
+                      </wps:bodyPr>
+                    </wps:wsp>
+                  </a:graphicData>
+                </a:graphic>
+                <wp14:sizeRelH relativeFrom="margin">
+                  <wp14:pctWidth>0</wp14:pctWidth>
+                </wp14:sizeRelH>
+                <wp14:sizeRelV relativeFrom="margin">
+                  <wp14:pctHeight>0</wp14:pctHeight>
+                </wp14:sizeRelV>
+              </wp:anchor>
+            </w:drawing>
+          </mc:Choice>
+          <mc:Fallback>
+            <w:pict>
+              <v:rect w14:anchorId="016F4A73" id="Rectangle 40" o:spid="_x0000_s1026" style="position:absolute;margin-left:282pt;margin-top:41.9pt;width:283.5pt;height:96.75pt;z-index:251696640;visibility:visible;mso-wrap-style:square;mso-width-percent:0;mso-height-percent:0;mso-wrap-distance-left:9pt;mso-wrap-distance-top:0;mso-wrap-distance-right:9pt;mso-wrap-distance-bottom:0;mso-position-horizontal:absolute;mso-position-horizontal-relative:margin;mso-position-vertical:absolute;mso-position-vertical-relative:text;mso-width-percent:0;mso-height-percent:0;mso-width-relative:margin;mso-height-relative:margin;v-text-anchor:middle" o:gfxdata="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" filled="f" strokecolor="#0070c0" strokeweight="2.25pt">
+                <w10:wrap anchorx="margin"/>
+              </v:rect>
+            </w:pict>
+          </mc:Fallback>
+        </mc:AlternateContent>
+      </w:r>
+      <w:r>
+        <w:rPr>
+          <w:noProof/>
+          <w:lang w:eastAsia="en-US"/>
+        </w:rPr>
+        <mc:AlternateContent>
+          <mc:Choice Requires="wps">
+            <w:drawing>
+              <wp:anchor distT="0" distB="0" distL="114300" distR="114300" simplePos="0" relativeHeight="251694592" behindDoc="0" locked="0" layoutInCell="1" allowOverlap="1" wp14:anchorId="7285AFCF" wp14:editId="0DB68E37">
+                <wp:simplePos x="0" y="0"/>
+                <wp:positionH relativeFrom="margin">
+                  <wp:posOffset>1</wp:posOffset>
+                </wp:positionH>
+                <wp:positionV relativeFrom="paragraph">
+                  <wp:posOffset>541655</wp:posOffset>
+                </wp:positionV>
+                <wp:extent cx="3600450" cy="1047750"/>
+                <wp:effectExtent l="19050" t="19050" r="19050" b="19050"/>
+                <wp:wrapNone/>
+                <wp:docPr id="39" name="Rectangle 39"/>
+                <wp:cNvGraphicFramePr/>
+                <a:graphic xmlns:a="http://schemas.openxmlformats.org/drawingml/2006/main">
+                  <a:graphicData uri="http://schemas.microsoft.com/office/word/2010/wordprocessingShape">
+                    <wps:wsp>
+                      <wps:cNvSpPr/>
+                      <wps:spPr>
+                        <a:xfrm>
+                          <a:off x="0" y="0"/>
+                          <a:ext cx="3600450" cy="1047750"/>
+                        </a:xfrm>
+                        <a:prstGeom prst="rect">
+                          <a:avLst/>
+                        </a:prstGeom>
+                        <a:noFill/>
+                        <a:ln w="28575">
+                          <a:solidFill>
+                            <a:srgbClr val="FF0000"/>
+                          </a:solidFill>
+                        </a:ln>
+                      </wps:spPr>
+                      <wps:style>
+                        <a:lnRef idx="2">
+                          <a:schemeClr val="accent1">
+                            <a:shade val="50000"/>
+                          </a:schemeClr>
+                        </a:lnRef>
+                        <a:fillRef idx="1">
+                          <a:schemeClr val="accent1"/>
+                        </a:fillRef>
+                        <a:effectRef idx="0">
+                          <a:schemeClr val="accent1"/>
+                        </a:effectRef>
+                        <a:fontRef idx="minor">
+                          <a:schemeClr val="lt1"/>
+                        </a:fontRef>
+                      </wps:style>
+                      <wps:bodyPr rot="0" spcFirstLastPara="0" vertOverflow="overflow" horzOverflow="overflow" vert="horz" wrap="square" lIns="91440" tIns="45720" rIns="91440" bIns="45720" numCol="1" spcCol="0" rtlCol="0" fromWordArt="0" anchor="ctr" anchorCtr="0" forceAA="0" compatLnSpc="1">
+                        <a:prstTxWarp prst="textNoShape">
+                          <a:avLst/>
+                        </a:prstTxWarp>
+                        <a:noAutofit/>
+                      </wps:bodyPr>
+                    </wps:wsp>
+                  </a:graphicData>
+                </a:graphic>
+                <wp14:sizeRelH relativeFrom="margin">
+                  <wp14:pctWidth>0</wp14:pctWidth>
+                </wp14:sizeRelH>
+                <wp14:sizeRelV relativeFrom="margin">
+                  <wp14:pctHeight>0</wp14:pctHeight>
+                </wp14:sizeRelV>
+              </wp:anchor>
+            </w:drawing>
+          </mc:Choice>
+          <mc:Fallback>
+            <w:pict>
+              <v:rect w14:anchorId="15762D84" id="Rectangle 39" o:spid="_x0000_s1026" style="position:absolute;margin-left:0;margin-top:42.65pt;width:283.5pt;height:82.5pt;z-index:251694592;visibility:visible;mso-wrap-style:square;mso-width-percent:0;mso-height-percent:0;mso-wrap-distance-left:9pt;mso-wrap-distance-top:0;mso-wrap-distance-right:9pt;mso-wrap-distance-bottom:0;mso-position-horizontal:absolute;mso-position-horizontal-relative:margin;mso-position-vertical:absolute;mso-position-vertical-relative:text;mso-width-percent:0;mso-height-percent:0;mso-width-relative:margin;mso-height-relative:margin;v-text-anchor:middle" o:gfxdata="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" filled="f" strokecolor="red" strokeweight="2.25pt">
+                <w10:wrap anchorx="margin"/>
+              </v:rect>
+            </w:pict>
+          </mc:Fallback>
+        </mc:AlternateContent>
+      </w:r>
+      <w:r>
+        <w:rPr>
+          <w:noProof/>
+          <w:lang w:eastAsia="en-US"/>
+        </w:rPr>
+        <w:drawing>
+          <wp:inline distT="0" distB="0" distL="0" distR="0">
+            <wp:extent cx="7197905" cy="2114550"/>
+            <wp:effectExtent l="0" t="0" r="3175" b="0"/>
+            <wp:docPr id="38" name="Picture 38" descr="D:\Users\mhayden\Documents\ProjectFiles\Lab6\Screenshots\T2_BH_etter_moon_data.png"/>
+            <wp:cNvGraphicFramePr>
+              <a:graphicFrameLocks xmlns:a="http://schemas.openxmlformats.org/drawingml/2006/main" noChangeAspect="1"/>
+            </wp:cNvGraphicFramePr>
+            <a:graphic xmlns:a="http://schemas.openxmlformats.org/drawingml/2006/main">
+              <a:graphicData uri="http://schemas.openxmlformats.org/drawingml/2006/picture">
+                <pic:pic xmlns:pic="http://schemas.openxmlformats.org/drawingml/2006/picture">
+                  <pic:nvPicPr>
+                    <pic:cNvPr id="0" name="Picture 7" descr="D:\Users\mhayden\Documents\ProjectFiles\Lab6\Screenshots\T2_BH_etter_moon_data.png"/>
+                    <pic:cNvPicPr>
+                      <a:picLocks noChangeAspect="1" noChangeArrowheads="1"/>
+                    </pic:cNvPicPr>
+                  </pic:nvPicPr>
+                  <pic:blipFill>
+                    <a:blip r:embed="rId26">
+                      <a:extLst>
+                        <a:ext uri="{28A0092B-C50C-407E-A947-70E740481C1C}">
+                          <a14:useLocalDpi xmlns:a14="http://schemas.microsoft.com/office/drawing/2010/main" val="0"/>
+                        </a:ext>
+                      </a:extLst>
+                    </a:blip>
+                    <a:srcRect/>
+                    <a:stretch>
+                      <a:fillRect/>
+                    </a:stretch>
+                  </pic:blipFill>
+                  <pic:spPr bwMode="auto">
+                    <a:xfrm>
+                      <a:off x="0" y="0"/>
+                      <a:ext cx="7214996" cy="2119571"/>
+                    </a:xfrm>
+                    <a:prstGeom prst="rect">
+                      <a:avLst/>
+                    </a:prstGeom>
+                    <a:noFill/>
+                    <a:ln>
+                      <a:noFill/>
+                    </a:ln>
+                  </pic:spPr>
+                </pic:pic>
+              </a:graphicData>
+            </a:graphic>
+          </wp:inline>
+        </w:drawing>
+      </w:r>
+    </w:p>
+    <w:p>
+      <w:r>
+        <w:lastRenderedPageBreak/>
         <w:t>Target</w:t>
       </w:r>
       <w:r>
@@ -4388,6 +5178,14 @@
     </w:p>
     <w:p>
       <w:pPr>
+        <w:tabs>
+          <w:tab w:val="left" w:pos="720"/>
+          <w:tab w:val="left" w:pos="1440"/>
+          <w:tab w:val="left" w:pos="2160"/>
+          <w:tab w:val="left" w:pos="2880"/>
+          <w:tab w:val="left" w:pos="3600"/>
+          <w:tab w:val="left" w:pos="5100"/>
+        </w:tabs>
         <w:ind w:left="360"/>
         <w:rPr>
           <w:rFonts w:ascii="Courier New" w:hAnsi="Courier New" w:cs="Courier New"/>
@@ -4420,7 +5218,24 @@
           <w:rFonts w:ascii="Courier New" w:hAnsi="Courier New" w:cs="Courier New"/>
           <w:b/>
         </w:rPr>
-        <w:t xml:space="preserve"> ftp.freebsd.org</w:t>
+        <w:t xml:space="preserve"> </w:t>
+      </w:r>
+      <w:hyperlink r:id="rId27" w:history="1">
+        <w:r>
+          <w:rPr>
+            <w:rStyle w:val="Hyperlink"/>
+            <w:rFonts w:ascii="Courier New" w:hAnsi="Courier New" w:cs="Courier New"/>
+            <w:b/>
+          </w:rPr>
+          <w:t>ftp.freebsd.org</w:t>
+        </w:r>
+      </w:hyperlink>
+      <w:r>
+        <w:rPr>
+          <w:rFonts w:ascii="Courier New" w:hAnsi="Courier New" w:cs="Courier New"/>
+          <w:b/>
+        </w:rPr>
+        <w:tab/>
       </w:r>
     </w:p>
     <w:p>
@@ -4450,6 +5265,375 @@
         <w:t xml:space="preserve"> and whatever you like as the password.</w:t>
       </w:r>
     </w:p>
+    <w:p>
+      <w:pPr>
+        <w:tabs>
+          <w:tab w:val="left" w:pos="720"/>
+          <w:tab w:val="left" w:pos="1440"/>
+          <w:tab w:val="left" w:pos="2160"/>
+          <w:tab w:val="left" w:pos="2880"/>
+          <w:tab w:val="left" w:pos="3600"/>
+          <w:tab w:val="left" w:pos="5100"/>
+        </w:tabs>
+        <w:ind w:left="360"/>
+        <w:rPr>
+          <w:rFonts w:ascii="Courier New" w:hAnsi="Courier New" w:cs="Courier New"/>
+          <w:b/>
+        </w:rPr>
+      </w:pPr>
+    </w:p>
+    <w:p>
+      <w:pPr>
+        <w:tabs>
+          <w:tab w:val="left" w:pos="720"/>
+          <w:tab w:val="left" w:pos="1440"/>
+          <w:tab w:val="left" w:pos="2160"/>
+          <w:tab w:val="left" w:pos="2880"/>
+          <w:tab w:val="left" w:pos="3600"/>
+          <w:tab w:val="left" w:pos="5100"/>
+        </w:tabs>
+      </w:pPr>
+      <w:r>
+        <w:t>The below screenshot shows the successful opening of the FTP session</w:t>
+      </w:r>
+      <w:r>
+        <w:t xml:space="preserve"> using </w:t>
+      </w:r>
+      <w:r>
+        <w:rPr>
+          <w:b/>
+        </w:rPr>
+        <w:t>anonymous</w:t>
+      </w:r>
+      <w:r>
+        <w:t xml:space="preserve"> as the user</w:t>
+      </w:r>
+      <w:r>
+        <w:t>:</w:t>
+      </w:r>
+    </w:p>
+    <w:p>
+      <w:pPr>
+        <w:tabs>
+          <w:tab w:val="left" w:pos="720"/>
+          <w:tab w:val="left" w:pos="1440"/>
+          <w:tab w:val="left" w:pos="2160"/>
+          <w:tab w:val="left" w:pos="2880"/>
+          <w:tab w:val="left" w:pos="3600"/>
+          <w:tab w:val="left" w:pos="5100"/>
+        </w:tabs>
+        <w:ind w:left="360"/>
+        <w:rPr>
+          <w:rFonts w:ascii="Courier New" w:hAnsi="Courier New" w:cs="Courier New"/>
+          <w:b/>
+        </w:rPr>
+      </w:pPr>
+      <w:r>
+        <w:rPr>
+          <w:noProof/>
+          <w:lang w:eastAsia="en-US"/>
+        </w:rPr>
+        <mc:AlternateContent>
+          <mc:Choice Requires="wps">
+            <w:drawing>
+              <wp:anchor distT="0" distB="0" distL="114300" distR="114300" simplePos="0" relativeHeight="251702784" behindDoc="0" locked="0" layoutInCell="1" allowOverlap="1" wp14:anchorId="0429645C" wp14:editId="42FBE042">
+                <wp:simplePos x="0" y="0"/>
+                <wp:positionH relativeFrom="margin">
+                  <wp:posOffset>238125</wp:posOffset>
+                </wp:positionH>
+                <wp:positionV relativeFrom="paragraph">
+                  <wp:posOffset>1826260</wp:posOffset>
+                </wp:positionV>
+                <wp:extent cx="1619250" cy="361950"/>
+                <wp:effectExtent l="19050" t="19050" r="19050" b="19050"/>
+                <wp:wrapNone/>
+                <wp:docPr id="44" name="Rectangle 44"/>
+                <wp:cNvGraphicFramePr/>
+                <a:graphic xmlns:a="http://schemas.openxmlformats.org/drawingml/2006/main">
+                  <a:graphicData uri="http://schemas.microsoft.com/office/word/2010/wordprocessingShape">
+                    <wps:wsp>
+                      <wps:cNvSpPr/>
+                      <wps:spPr>
+                        <a:xfrm>
+                          <a:off x="0" y="0"/>
+                          <a:ext cx="1619250" cy="361950"/>
+                        </a:xfrm>
+                        <a:prstGeom prst="rect">
+                          <a:avLst/>
+                        </a:prstGeom>
+                        <a:noFill/>
+                        <a:ln w="28575">
+                          <a:solidFill>
+                            <a:srgbClr val="FF0000"/>
+                          </a:solidFill>
+                        </a:ln>
+                      </wps:spPr>
+                      <wps:style>
+                        <a:lnRef idx="2">
+                          <a:schemeClr val="accent1">
+                            <a:shade val="50000"/>
+                          </a:schemeClr>
+                        </a:lnRef>
+                        <a:fillRef idx="1">
+                          <a:schemeClr val="accent1"/>
+                        </a:fillRef>
+                        <a:effectRef idx="0">
+                          <a:schemeClr val="accent1"/>
+                        </a:effectRef>
+                        <a:fontRef idx="minor">
+                          <a:schemeClr val="lt1"/>
+                        </a:fontRef>
+                      </wps:style>
+                      <wps:bodyPr rot="0" spcFirstLastPara="0" vertOverflow="overflow" horzOverflow="overflow" vert="horz" wrap="square" lIns="91440" tIns="45720" rIns="91440" bIns="45720" numCol="1" spcCol="0" rtlCol="0" fromWordArt="0" anchor="ctr" anchorCtr="0" forceAA="0" compatLnSpc="1">
+                        <a:prstTxWarp prst="textNoShape">
+                          <a:avLst/>
+                        </a:prstTxWarp>
+                        <a:noAutofit/>
+                      </wps:bodyPr>
+                    </wps:wsp>
+                  </a:graphicData>
+                </a:graphic>
+                <wp14:sizeRelH relativeFrom="margin">
+                  <wp14:pctWidth>0</wp14:pctWidth>
+                </wp14:sizeRelH>
+                <wp14:sizeRelV relativeFrom="margin">
+                  <wp14:pctHeight>0</wp14:pctHeight>
+                </wp14:sizeRelV>
+              </wp:anchor>
+            </w:drawing>
+          </mc:Choice>
+          <mc:Fallback>
+            <w:pict>
+              <v:rect w14:anchorId="6FEE6540" id="Rectangle 44" o:spid="_x0000_s1026" style="position:absolute;margin-left:18.75pt;margin-top:143.8pt;width:127.5pt;height:28.5pt;z-index:251702784;visibility:visible;mso-wrap-style:square;mso-width-percent:0;mso-height-percent:0;mso-wrap-distance-left:9pt;mso-wrap-distance-top:0;mso-wrap-distance-right:9pt;mso-wrap-distance-bottom:0;mso-position-horizontal:absolute;mso-position-horizontal-relative:margin;mso-position-vertical:absolute;mso-position-vertical-relative:text;mso-width-percent:0;mso-height-percent:0;mso-width-relative:margin;mso-height-relative:margin;v-text-anchor:middle" o:gfxdata="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" filled="f" strokecolor="red" strokeweight="2.25pt">
+                <w10:wrap anchorx="margin"/>
+              </v:rect>
+            </w:pict>
+          </mc:Fallback>
+        </mc:AlternateContent>
+      </w:r>
+      <w:r>
+        <w:rPr>
+          <w:noProof/>
+          <w:lang w:eastAsia="en-US"/>
+        </w:rPr>
+        <mc:AlternateContent>
+          <mc:Choice Requires="wps">
+            <w:drawing>
+              <wp:anchor distT="0" distB="0" distL="114300" distR="114300" simplePos="0" relativeHeight="251700736" behindDoc="0" locked="0" layoutInCell="1" allowOverlap="1" wp14:anchorId="3C60D400" wp14:editId="69B1E21C">
+                <wp:simplePos x="0" y="0"/>
+                <wp:positionH relativeFrom="margin">
+                  <wp:posOffset>209551</wp:posOffset>
+                </wp:positionH>
+                <wp:positionV relativeFrom="paragraph">
+                  <wp:posOffset>616585</wp:posOffset>
+                </wp:positionV>
+                <wp:extent cx="3543300" cy="180975"/>
+                <wp:effectExtent l="19050" t="19050" r="19050" b="28575"/>
+                <wp:wrapNone/>
+                <wp:docPr id="43" name="Rectangle 43"/>
+                <wp:cNvGraphicFramePr/>
+                <a:graphic xmlns:a="http://schemas.openxmlformats.org/drawingml/2006/main">
+                  <a:graphicData uri="http://schemas.microsoft.com/office/word/2010/wordprocessingShape">
+                    <wps:wsp>
+                      <wps:cNvSpPr/>
+                      <wps:spPr>
+                        <a:xfrm>
+                          <a:off x="0" y="0"/>
+                          <a:ext cx="3543300" cy="180975"/>
+                        </a:xfrm>
+                        <a:prstGeom prst="rect">
+                          <a:avLst/>
+                        </a:prstGeom>
+                        <a:noFill/>
+                        <a:ln w="28575">
+                          <a:solidFill>
+                            <a:srgbClr val="FF0000"/>
+                          </a:solidFill>
+                        </a:ln>
+                      </wps:spPr>
+                      <wps:style>
+                        <a:lnRef idx="2">
+                          <a:schemeClr val="accent1">
+                            <a:shade val="50000"/>
+                          </a:schemeClr>
+                        </a:lnRef>
+                        <a:fillRef idx="1">
+                          <a:schemeClr val="accent1"/>
+                        </a:fillRef>
+                        <a:effectRef idx="0">
+                          <a:schemeClr val="accent1"/>
+                        </a:effectRef>
+                        <a:fontRef idx="minor">
+                          <a:schemeClr val="lt1"/>
+                        </a:fontRef>
+                      </wps:style>
+                      <wps:bodyPr rot="0" spcFirstLastPara="0" vertOverflow="overflow" horzOverflow="overflow" vert="horz" wrap="square" lIns="91440" tIns="45720" rIns="91440" bIns="45720" numCol="1" spcCol="0" rtlCol="0" fromWordArt="0" anchor="ctr" anchorCtr="0" forceAA="0" compatLnSpc="1">
+                        <a:prstTxWarp prst="textNoShape">
+                          <a:avLst/>
+                        </a:prstTxWarp>
+                        <a:noAutofit/>
+                      </wps:bodyPr>
+                    </wps:wsp>
+                  </a:graphicData>
+                </a:graphic>
+                <wp14:sizeRelH relativeFrom="margin">
+                  <wp14:pctWidth>0</wp14:pctWidth>
+                </wp14:sizeRelH>
+                <wp14:sizeRelV relativeFrom="margin">
+                  <wp14:pctHeight>0</wp14:pctHeight>
+                </wp14:sizeRelV>
+              </wp:anchor>
+            </w:drawing>
+          </mc:Choice>
+          <mc:Fallback>
+            <w:pict>
+              <v:rect w14:anchorId="4F26E6C6" id="Rectangle 43" o:spid="_x0000_s1026" style="position:absolute;margin-left:16.5pt;margin-top:48.55pt;width:279pt;height:14.25pt;z-index:251700736;visibility:visible;mso-wrap-style:square;mso-width-percent:0;mso-height-percent:0;mso-wrap-distance-left:9pt;mso-wrap-distance-top:0;mso-wrap-distance-right:9pt;mso-wrap-distance-bottom:0;mso-position-horizontal:absolute;mso-position-horizontal-relative:margin;mso-position-vertical:absolute;mso-position-vertical-relative:text;mso-width-percent:0;mso-height-percent:0;mso-width-relative:margin;mso-height-relative:margin;v-text-anchor:middle" o:gfxdata="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" filled="f" strokecolor="red" strokeweight="2.25pt">
+                <w10:wrap anchorx="margin"/>
+              </v:rect>
+            </w:pict>
+          </mc:Fallback>
+        </mc:AlternateContent>
+      </w:r>
+      <w:r>
+        <w:rPr>
+          <w:noProof/>
+          <w:lang w:eastAsia="en-US"/>
+        </w:rPr>
+        <mc:AlternateContent>
+          <mc:Choice Requires="wps">
+            <w:drawing>
+              <wp:anchor distT="0" distB="0" distL="114300" distR="114300" simplePos="0" relativeHeight="251698688" behindDoc="0" locked="0" layoutInCell="1" allowOverlap="1" wp14:anchorId="03FE7F33" wp14:editId="55627C47">
+                <wp:simplePos x="0" y="0"/>
+                <wp:positionH relativeFrom="margin">
+                  <wp:posOffset>200024</wp:posOffset>
+                </wp:positionH>
+                <wp:positionV relativeFrom="paragraph">
+                  <wp:posOffset>26035</wp:posOffset>
+                </wp:positionV>
+                <wp:extent cx="5076825" cy="171450"/>
+                <wp:effectExtent l="19050" t="19050" r="28575" b="19050"/>
+                <wp:wrapNone/>
+                <wp:docPr id="42" name="Rectangle 42"/>
+                <wp:cNvGraphicFramePr/>
+                <a:graphic xmlns:a="http://schemas.openxmlformats.org/drawingml/2006/main">
+                  <a:graphicData uri="http://schemas.microsoft.com/office/word/2010/wordprocessingShape">
+                    <wps:wsp>
+                      <wps:cNvSpPr/>
+                      <wps:spPr>
+                        <a:xfrm>
+                          <a:off x="0" y="0"/>
+                          <a:ext cx="5076825" cy="171450"/>
+                        </a:xfrm>
+                        <a:prstGeom prst="rect">
+                          <a:avLst/>
+                        </a:prstGeom>
+                        <a:noFill/>
+                        <a:ln w="28575">
+                          <a:solidFill>
+                            <a:srgbClr val="FF0000"/>
+                          </a:solidFill>
+                        </a:ln>
+                      </wps:spPr>
+                      <wps:style>
+                        <a:lnRef idx="2">
+                          <a:schemeClr val="accent1">
+                            <a:shade val="50000"/>
+                          </a:schemeClr>
+                        </a:lnRef>
+                        <a:fillRef idx="1">
+                          <a:schemeClr val="accent1"/>
+                        </a:fillRef>
+                        <a:effectRef idx="0">
+                          <a:schemeClr val="accent1"/>
+                        </a:effectRef>
+                        <a:fontRef idx="minor">
+                          <a:schemeClr val="lt1"/>
+                        </a:fontRef>
+                      </wps:style>
+                      <wps:bodyPr rot="0" spcFirstLastPara="0" vertOverflow="overflow" horzOverflow="overflow" vert="horz" wrap="square" lIns="91440" tIns="45720" rIns="91440" bIns="45720" numCol="1" spcCol="0" rtlCol="0" fromWordArt="0" anchor="ctr" anchorCtr="0" forceAA="0" compatLnSpc="1">
+                        <a:prstTxWarp prst="textNoShape">
+                          <a:avLst/>
+                        </a:prstTxWarp>
+                        <a:noAutofit/>
+                      </wps:bodyPr>
+                    </wps:wsp>
+                  </a:graphicData>
+                </a:graphic>
+                <wp14:sizeRelH relativeFrom="margin">
+                  <wp14:pctWidth>0</wp14:pctWidth>
+                </wp14:sizeRelH>
+                <wp14:sizeRelV relativeFrom="margin">
+                  <wp14:pctHeight>0</wp14:pctHeight>
+                </wp14:sizeRelV>
+              </wp:anchor>
+            </w:drawing>
+          </mc:Choice>
+          <mc:Fallback>
+            <w:pict>
+              <v:rect w14:anchorId="02BB432E" id="Rectangle 42" o:spid="_x0000_s1026" style="position:absolute;margin-left:15.75pt;margin-top:2.05pt;width:399.75pt;height:13.5pt;z-index:251698688;visibility:visible;mso-wrap-style:square;mso-width-percent:0;mso-height-percent:0;mso-wrap-distance-left:9pt;mso-wrap-distance-top:0;mso-wrap-distance-right:9pt;mso-wrap-distance-bottom:0;mso-position-horizontal:absolute;mso-position-horizontal-relative:margin;mso-position-vertical:absolute;mso-position-vertical-relative:text;mso-width-percent:0;mso-height-percent:0;mso-width-relative:margin;mso-height-relative:margin;v-text-anchor:middle" o:gfxdata="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" filled="f" strokecolor="red" strokeweight="2.25pt">
+                <w10:wrap anchorx="margin"/>
+              </v:rect>
+            </w:pict>
+          </mc:Fallback>
+        </mc:AlternateContent>
+      </w:r>
+      <w:r>
+        <w:rPr>
+          <w:rFonts w:ascii="Courier New" w:hAnsi="Courier New" w:cs="Courier New"/>
+          <w:b/>
+          <w:noProof/>
+          <w:lang w:eastAsia="en-US"/>
+        </w:rPr>
+        <w:drawing>
+          <wp:inline distT="0" distB="0" distL="0" distR="0">
+            <wp:extent cx="6477000" cy="2190750"/>
+            <wp:effectExtent l="0" t="0" r="0" b="0"/>
+            <wp:docPr id="41" name="Picture 41" descr="D:\Users\mhayden\Documents\ProjectFiles\Lab6\Screenshots\T2_Target_FTP_Login.PNG"/>
+            <wp:cNvGraphicFramePr>
+              <a:graphicFrameLocks xmlns:a="http://schemas.openxmlformats.org/drawingml/2006/main" noChangeAspect="1"/>
+            </wp:cNvGraphicFramePr>
+            <a:graphic xmlns:a="http://schemas.openxmlformats.org/drawingml/2006/main">
+              <a:graphicData uri="http://schemas.openxmlformats.org/drawingml/2006/picture">
+                <pic:pic xmlns:pic="http://schemas.openxmlformats.org/drawingml/2006/picture">
+                  <pic:nvPicPr>
+                    <pic:cNvPr id="0" name="Picture 8" descr="D:\Users\mhayden\Documents\ProjectFiles\Lab6\Screenshots\T2_Target_FTP_Login.PNG"/>
+                    <pic:cNvPicPr>
+                      <a:picLocks noChangeAspect="1" noChangeArrowheads="1"/>
+                    </pic:cNvPicPr>
+                  </pic:nvPicPr>
+                  <pic:blipFill>
+                    <a:blip r:embed="rId28">
+                      <a:extLst>
+                        <a:ext uri="{28A0092B-C50C-407E-A947-70E740481C1C}">
+                          <a14:useLocalDpi xmlns:a14="http://schemas.microsoft.com/office/drawing/2010/main" val="0"/>
+                        </a:ext>
+                      </a:extLst>
+                    </a:blip>
+                    <a:srcRect/>
+                    <a:stretch>
+                      <a:fillRect/>
+                    </a:stretch>
+                  </pic:blipFill>
+                  <pic:spPr bwMode="auto">
+                    <a:xfrm>
+                      <a:off x="0" y="0"/>
+                      <a:ext cx="6477000" cy="2190750"/>
+                    </a:xfrm>
+                    <a:prstGeom prst="rect">
+                      <a:avLst/>
+                    </a:prstGeom>
+                    <a:noFill/>
+                    <a:ln>
+                      <a:noFill/>
+                    </a:ln>
+                  </pic:spPr>
+                </pic:pic>
+              </a:graphicData>
+            </a:graphic>
+          </wp:inline>
+        </w:drawing>
+      </w:r>
+    </w:p>
     <w:p/>
     <w:p>
       <w:proofErr w:type="spellStart"/>
@@ -4480,6 +5664,90 @@
     </w:p>
     <w:p>
       <w:pPr>
+        <w:rPr>
+          <w:b/>
+        </w:rPr>
+      </w:pPr>
+    </w:p>
+    <w:p>
+      <w:r>
+        <w:t>Yes, the BH saw the connection pop up in the connections tab.</w:t>
+      </w:r>
+    </w:p>
+    <w:p>
+      <w:pPr>
+        <w:jc w:val="center"/>
+      </w:pPr>
+      <w:r>
+        <w:rPr>
+          <w:noProof/>
+          <w:lang w:eastAsia="en-US"/>
+        </w:rPr>
+        <w:drawing>
+          <wp:inline distT="0" distB="0" distL="0" distR="0">
+            <wp:extent cx="6858000" cy="1349802"/>
+            <wp:effectExtent l="0" t="0" r="0" b="3175"/>
+            <wp:docPr id="45" name="Picture 45" descr="D:\Users\mhayden\Documents\ProjectFiles\Lab6\Screenshots\T2_BH_FTP_connection.png"/>
+            <wp:cNvGraphicFramePr>
+              <a:graphicFrameLocks xmlns:a="http://schemas.openxmlformats.org/drawingml/2006/main" noChangeAspect="1"/>
+            </wp:cNvGraphicFramePr>
+            <a:graphic xmlns:a="http://schemas.openxmlformats.org/drawingml/2006/main">
+              <a:graphicData uri="http://schemas.openxmlformats.org/drawingml/2006/picture">
+                <pic:pic xmlns:pic="http://schemas.openxmlformats.org/drawingml/2006/picture">
+                  <pic:nvPicPr>
+                    <pic:cNvPr id="0" name="Picture 9" descr="D:\Users\mhayden\Documents\ProjectFiles\Lab6\Screenshots\T2_BH_FTP_connection.png"/>
+                    <pic:cNvPicPr>
+                      <a:picLocks noChangeAspect="1" noChangeArrowheads="1"/>
+                    </pic:cNvPicPr>
+                  </pic:nvPicPr>
+                  <pic:blipFill>
+                    <a:blip r:embed="rId29">
+                      <a:extLst>
+                        <a:ext uri="{28A0092B-C50C-407E-A947-70E740481C1C}">
+                          <a14:useLocalDpi xmlns:a14="http://schemas.microsoft.com/office/drawing/2010/main" val="0"/>
+                        </a:ext>
+                      </a:extLst>
+                    </a:blip>
+                    <a:srcRect/>
+                    <a:stretch>
+                      <a:fillRect/>
+                    </a:stretch>
+                  </pic:blipFill>
+                  <pic:spPr bwMode="auto">
+                    <a:xfrm>
+                      <a:off x="0" y="0"/>
+                      <a:ext cx="6858000" cy="1349802"/>
+                    </a:xfrm>
+                    <a:prstGeom prst="rect">
+                      <a:avLst/>
+                    </a:prstGeom>
+                    <a:noFill/>
+                    <a:ln>
+                      <a:noFill/>
+                    </a:ln>
+                  </pic:spPr>
+                </pic:pic>
+              </a:graphicData>
+            </a:graphic>
+          </wp:inline>
+        </w:drawing>
+      </w:r>
+    </w:p>
+    <w:p>
+      <w:pPr>
+        <w:rPr>
+          <w:b/>
+        </w:rPr>
+      </w:pPr>
+      <w:r>
+        <w:rPr>
+          <w:b/>
+        </w:rPr>
+        <w:br w:type="page"/>
+      </w:r>
+    </w:p>
+    <w:p>
+      <w:pPr>
         <w:numPr>
           <w:ilvl w:val="0"/>
           <w:numId w:val="22"/>
@@ -4492,6 +5760,7 @@
         <w:rPr>
           <w:b/>
         </w:rPr>
+        <w:lastRenderedPageBreak/>
         <w:t xml:space="preserve">Double click on this connection to see the connection data.  </w:t>
       </w:r>
       <w:r>
@@ -4543,9 +5812,6 @@
           <w:ilvl w:val="0"/>
           <w:numId w:val="22"/>
         </w:numPr>
-        <w:rPr>
-          <w:b/>
-        </w:rPr>
       </w:pPr>
       <w:r>
         <w:rPr>
@@ -4554,13 +5820,242 @@
         <w:t>Did you also see the username and password displayed in the bottom window?</w:t>
       </w:r>
     </w:p>
-    <w:p>
-      <w:pPr>
-        <w:rPr>
-          <w:b/>
-        </w:rPr>
-      </w:pPr>
-    </w:p>
+    <w:p/>
+    <w:p>
+      <w:r>
+        <w:t>The below screenshot shows the connection data, as well as the username/password also displayed in the bottom window.</w:t>
+      </w:r>
+    </w:p>
+    <w:p>
+      <w:pPr>
+        <w:jc w:val="center"/>
+        <w:rPr>
+          <w:b/>
+        </w:rPr>
+      </w:pPr>
+      <w:r>
+        <w:rPr>
+          <w:noProof/>
+          <w:lang w:eastAsia="en-US"/>
+        </w:rPr>
+        <mc:AlternateContent>
+          <mc:Choice Requires="wps">
+            <w:drawing>
+              <wp:anchor distT="0" distB="0" distL="114300" distR="114300" simplePos="0" relativeHeight="251706880" behindDoc="0" locked="0" layoutInCell="1" allowOverlap="1" wp14:anchorId="11627031" wp14:editId="0876B570">
+                <wp:simplePos x="0" y="0"/>
+                <wp:positionH relativeFrom="margin">
+                  <wp:posOffset>600075</wp:posOffset>
+                </wp:positionH>
+                <wp:positionV relativeFrom="paragraph">
+                  <wp:posOffset>3641090</wp:posOffset>
+                </wp:positionV>
+                <wp:extent cx="3714750" cy="209550"/>
+                <wp:effectExtent l="19050" t="19050" r="19050" b="19050"/>
+                <wp:wrapNone/>
+                <wp:docPr id="48" name="Rectangle 48"/>
+                <wp:cNvGraphicFramePr/>
+                <a:graphic xmlns:a="http://schemas.openxmlformats.org/drawingml/2006/main">
+                  <a:graphicData uri="http://schemas.microsoft.com/office/word/2010/wordprocessingShape">
+                    <wps:wsp>
+                      <wps:cNvSpPr/>
+                      <wps:spPr>
+                        <a:xfrm>
+                          <a:off x="0" y="0"/>
+                          <a:ext cx="3714750" cy="209550"/>
+                        </a:xfrm>
+                        <a:prstGeom prst="rect">
+                          <a:avLst/>
+                        </a:prstGeom>
+                        <a:noFill/>
+                        <a:ln w="28575">
+                          <a:solidFill>
+                            <a:srgbClr val="FF0000"/>
+                          </a:solidFill>
+                        </a:ln>
+                      </wps:spPr>
+                      <wps:style>
+                        <a:lnRef idx="2">
+                          <a:schemeClr val="accent1">
+                            <a:shade val="50000"/>
+                          </a:schemeClr>
+                        </a:lnRef>
+                        <a:fillRef idx="1">
+                          <a:schemeClr val="accent1"/>
+                        </a:fillRef>
+                        <a:effectRef idx="0">
+                          <a:schemeClr val="accent1"/>
+                        </a:effectRef>
+                        <a:fontRef idx="minor">
+                          <a:schemeClr val="lt1"/>
+                        </a:fontRef>
+                      </wps:style>
+                      <wps:bodyPr rot="0" spcFirstLastPara="0" vertOverflow="overflow" horzOverflow="overflow" vert="horz" wrap="square" lIns="91440" tIns="45720" rIns="91440" bIns="45720" numCol="1" spcCol="0" rtlCol="0" fromWordArt="0" anchor="ctr" anchorCtr="0" forceAA="0" compatLnSpc="1">
+                        <a:prstTxWarp prst="textNoShape">
+                          <a:avLst/>
+                        </a:prstTxWarp>
+                        <a:noAutofit/>
+                      </wps:bodyPr>
+                    </wps:wsp>
+                  </a:graphicData>
+                </a:graphic>
+                <wp14:sizeRelH relativeFrom="margin">
+                  <wp14:pctWidth>0</wp14:pctWidth>
+                </wp14:sizeRelH>
+                <wp14:sizeRelV relativeFrom="margin">
+                  <wp14:pctHeight>0</wp14:pctHeight>
+                </wp14:sizeRelV>
+              </wp:anchor>
+            </w:drawing>
+          </mc:Choice>
+          <mc:Fallback>
+            <w:pict>
+              <v:rect w14:anchorId="78B020E5" id="Rectangle 48" o:spid="_x0000_s1026" style="position:absolute;margin-left:47.25pt;margin-top:286.7pt;width:292.5pt;height:16.5pt;z-index:251706880;visibility:visible;mso-wrap-style:square;mso-width-percent:0;mso-height-percent:0;mso-wrap-distance-left:9pt;mso-wrap-distance-top:0;mso-wrap-distance-right:9pt;mso-wrap-distance-bottom:0;mso-position-horizontal:absolute;mso-position-horizontal-relative:margin;mso-position-vertical:absolute;mso-position-vertical-relative:text;mso-width-percent:0;mso-height-percent:0;mso-width-relative:margin;mso-height-relative:margin;v-text-anchor:middle" o:gfxdata="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" filled="f" strokecolor="red" strokeweight="2.25pt">
+                <w10:wrap anchorx="margin"/>
+              </v:rect>
+            </w:pict>
+          </mc:Fallback>
+        </mc:AlternateContent>
+      </w:r>
+      <w:r>
+        <w:rPr>
+          <w:noProof/>
+          <w:lang w:eastAsia="en-US"/>
+        </w:rPr>
+        <mc:AlternateContent>
+          <mc:Choice Requires="wps">
+            <w:drawing>
+              <wp:anchor distT="0" distB="0" distL="114300" distR="114300" simplePos="0" relativeHeight="251704832" behindDoc="0" locked="0" layoutInCell="1" allowOverlap="1" wp14:anchorId="12981F73" wp14:editId="70FB31E0">
+                <wp:simplePos x="0" y="0"/>
+                <wp:positionH relativeFrom="margin">
+                  <wp:posOffset>600075</wp:posOffset>
+                </wp:positionH>
+                <wp:positionV relativeFrom="paragraph">
+                  <wp:posOffset>288289</wp:posOffset>
+                </wp:positionV>
+                <wp:extent cx="1619250" cy="676275"/>
+                <wp:effectExtent l="19050" t="19050" r="19050" b="28575"/>
+                <wp:wrapNone/>
+                <wp:docPr id="47" name="Rectangle 47"/>
+                <wp:cNvGraphicFramePr/>
+                <a:graphic xmlns:a="http://schemas.openxmlformats.org/drawingml/2006/main">
+                  <a:graphicData uri="http://schemas.microsoft.com/office/word/2010/wordprocessingShape">
+                    <wps:wsp>
+                      <wps:cNvSpPr/>
+                      <wps:spPr>
+                        <a:xfrm>
+                          <a:off x="0" y="0"/>
+                          <a:ext cx="1619250" cy="676275"/>
+                        </a:xfrm>
+                        <a:prstGeom prst="rect">
+                          <a:avLst/>
+                        </a:prstGeom>
+                        <a:noFill/>
+                        <a:ln w="28575">
+                          <a:solidFill>
+                            <a:srgbClr val="FF0000"/>
+                          </a:solidFill>
+                        </a:ln>
+                      </wps:spPr>
+                      <wps:style>
+                        <a:lnRef idx="2">
+                          <a:schemeClr val="accent1">
+                            <a:shade val="50000"/>
+                          </a:schemeClr>
+                        </a:lnRef>
+                        <a:fillRef idx="1">
+                          <a:schemeClr val="accent1"/>
+                        </a:fillRef>
+                        <a:effectRef idx="0">
+                          <a:schemeClr val="accent1"/>
+                        </a:effectRef>
+                        <a:fontRef idx="minor">
+                          <a:schemeClr val="lt1"/>
+                        </a:fontRef>
+                      </wps:style>
+                      <wps:bodyPr rot="0" spcFirstLastPara="0" vertOverflow="overflow" horzOverflow="overflow" vert="horz" wrap="square" lIns="91440" tIns="45720" rIns="91440" bIns="45720" numCol="1" spcCol="0" rtlCol="0" fromWordArt="0" anchor="ctr" anchorCtr="0" forceAA="0" compatLnSpc="1">
+                        <a:prstTxWarp prst="textNoShape">
+                          <a:avLst/>
+                        </a:prstTxWarp>
+                        <a:noAutofit/>
+                      </wps:bodyPr>
+                    </wps:wsp>
+                  </a:graphicData>
+                </a:graphic>
+                <wp14:sizeRelH relativeFrom="margin">
+                  <wp14:pctWidth>0</wp14:pctWidth>
+                </wp14:sizeRelH>
+                <wp14:sizeRelV relativeFrom="margin">
+                  <wp14:pctHeight>0</wp14:pctHeight>
+                </wp14:sizeRelV>
+              </wp:anchor>
+            </w:drawing>
+          </mc:Choice>
+          <mc:Fallback>
+            <w:pict>
+              <v:rect w14:anchorId="725C2389" id="Rectangle 47" o:spid="_x0000_s1026" style="position:absolute;margin-left:47.25pt;margin-top:22.7pt;width:127.5pt;height:53.25pt;z-index:251704832;visibility:visible;mso-wrap-style:square;mso-width-percent:0;mso-height-percent:0;mso-wrap-distance-left:9pt;mso-wrap-distance-top:0;mso-wrap-distance-right:9pt;mso-wrap-distance-bottom:0;mso-position-horizontal:absolute;mso-position-horizontal-relative:margin;mso-position-vertical:absolute;mso-position-vertical-relative:text;mso-width-percent:0;mso-height-percent:0;mso-width-relative:margin;mso-height-relative:margin;v-text-anchor:middle" o:gfxdata="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" filled="f" strokecolor="red" strokeweight="2.25pt">
+                <w10:wrap anchorx="margin"/>
+              </v:rect>
+            </w:pict>
+          </mc:Fallback>
+        </mc:AlternateContent>
+      </w:r>
+      <w:r>
+        <w:rPr>
+          <w:b/>
+          <w:noProof/>
+          <w:lang w:eastAsia="en-US"/>
+        </w:rPr>
+        <w:drawing>
+          <wp:inline distT="0" distB="0" distL="0" distR="0">
+            <wp:extent cx="5629455" cy="3962400"/>
+            <wp:effectExtent l="0" t="0" r="9525" b="0"/>
+            <wp:docPr id="46" name="Picture 46" descr="D:\Users\mhayden\Documents\ProjectFiles\Lab6\Screenshots\T2_BH_FTP_user_password.png"/>
+            <wp:cNvGraphicFramePr>
+              <a:graphicFrameLocks xmlns:a="http://schemas.openxmlformats.org/drawingml/2006/main" noChangeAspect="1"/>
+            </wp:cNvGraphicFramePr>
+            <a:graphic xmlns:a="http://schemas.openxmlformats.org/drawingml/2006/main">
+              <a:graphicData uri="http://schemas.openxmlformats.org/drawingml/2006/picture">
+                <pic:pic xmlns:pic="http://schemas.openxmlformats.org/drawingml/2006/picture">
+                  <pic:nvPicPr>
+                    <pic:cNvPr id="0" name="Picture 10" descr="D:\Users\mhayden\Documents\ProjectFiles\Lab6\Screenshots\T2_BH_FTP_user_password.png"/>
+                    <pic:cNvPicPr>
+                      <a:picLocks noChangeAspect="1" noChangeArrowheads="1"/>
+                    </pic:cNvPicPr>
+                  </pic:nvPicPr>
+                  <pic:blipFill>
+                    <a:blip r:embed="rId30">
+                      <a:extLst>
+                        <a:ext uri="{28A0092B-C50C-407E-A947-70E740481C1C}">
+                          <a14:useLocalDpi xmlns:a14="http://schemas.microsoft.com/office/drawing/2010/main" val="0"/>
+                        </a:ext>
+                      </a:extLst>
+                    </a:blip>
+                    <a:srcRect/>
+                    <a:stretch>
+                      <a:fillRect/>
+                    </a:stretch>
+                  </pic:blipFill>
+                  <pic:spPr bwMode="auto">
+                    <a:xfrm>
+                      <a:off x="0" y="0"/>
+                      <a:ext cx="5653705" cy="3979469"/>
+                    </a:xfrm>
+                    <a:prstGeom prst="rect">
+                      <a:avLst/>
+                    </a:prstGeom>
+                    <a:noFill/>
+                    <a:ln>
+                      <a:noFill/>
+                    </a:ln>
+                  </pic:spPr>
+                </pic:pic>
+              </a:graphicData>
+            </a:graphic>
+          </wp:inline>
+        </w:drawing>
+      </w:r>
+    </w:p>
+    <w:p/>
     <w:p>
       <w:r>
         <w:t>Target</w:t>
@@ -4631,8 +6126,75 @@
     </w:p>
     <w:p/>
     <w:p>
+      <w:r>
+        <w:t>The below screenshot shows the download starting on the Target browser:</w:t>
+      </w:r>
+    </w:p>
+    <w:p>
+      <w:r>
+        <w:rPr>
+          <w:noProof/>
+          <w:lang w:eastAsia="en-US"/>
+        </w:rPr>
+        <w:drawing>
+          <wp:inline distT="0" distB="0" distL="0" distR="0">
+            <wp:extent cx="6657975" cy="1981200"/>
+            <wp:effectExtent l="0" t="0" r="9525" b="0"/>
+            <wp:docPr id="49" name="Picture 49" descr="D:\Users\mhayden\Documents\ProjectFiles\Lab6\Screenshots\T2_Target_Fedora_download.PNG"/>
+            <wp:cNvGraphicFramePr>
+              <a:graphicFrameLocks xmlns:a="http://schemas.openxmlformats.org/drawingml/2006/main" noChangeAspect="1"/>
+            </wp:cNvGraphicFramePr>
+            <a:graphic xmlns:a="http://schemas.openxmlformats.org/drawingml/2006/main">
+              <a:graphicData uri="http://schemas.openxmlformats.org/drawingml/2006/picture">
+                <pic:pic xmlns:pic="http://schemas.openxmlformats.org/drawingml/2006/picture">
+                  <pic:nvPicPr>
+                    <pic:cNvPr id="0" name="Picture 11" descr="D:\Users\mhayden\Documents\ProjectFiles\Lab6\Screenshots\T2_Target_Fedora_download.PNG"/>
+                    <pic:cNvPicPr>
+                      <a:picLocks noChangeAspect="1" noChangeArrowheads="1"/>
+                    </pic:cNvPicPr>
+                  </pic:nvPicPr>
+                  <pic:blipFill>
+                    <a:blip r:embed="rId31">
+                      <a:extLst>
+                        <a:ext uri="{28A0092B-C50C-407E-A947-70E740481C1C}">
+                          <a14:useLocalDpi xmlns:a14="http://schemas.microsoft.com/office/drawing/2010/main" val="0"/>
+                        </a:ext>
+                      </a:extLst>
+                    </a:blip>
+                    <a:srcRect/>
+                    <a:stretch>
+                      <a:fillRect/>
+                    </a:stretch>
+                  </pic:blipFill>
+                  <pic:spPr bwMode="auto">
+                    <a:xfrm>
+                      <a:off x="0" y="0"/>
+                      <a:ext cx="6657975" cy="1981200"/>
+                    </a:xfrm>
+                    <a:prstGeom prst="rect">
+                      <a:avLst/>
+                    </a:prstGeom>
+                    <a:noFill/>
+                    <a:ln>
+                      <a:noFill/>
+                    </a:ln>
+                  </pic:spPr>
+                </pic:pic>
+              </a:graphicData>
+            </a:graphic>
+          </wp:inline>
+        </w:drawing>
+      </w:r>
+    </w:p>
+    <w:p>
+      <w:r>
+        <w:br w:type="page"/>
+      </w:r>
+    </w:p>
+    <w:p>
       <w:proofErr w:type="spellStart"/>
       <w:r>
+        <w:lastRenderedPageBreak/>
         <w:t>Blackhat</w:t>
       </w:r>
       <w:proofErr w:type="spellEnd"/>
@@ -4659,7 +6221,6 @@
         </w:numPr>
       </w:pPr>
       <w:r>
-        <w:lastRenderedPageBreak/>
         <w:t>After a few seconds</w:t>
       </w:r>
       <w:r>
@@ -4689,6 +6250,68 @@
       </w:r>
       <w:r>
         <w:t>to actually kill the connection, but the target should notice significant network latency.</w:t>
+      </w:r>
+    </w:p>
+    <w:p/>
+    <w:p>
+      <w:r>
+        <w:t xml:space="preserve">The BH killed the connection by right clicking the highlighted connection and selecting “Kill Connection”. </w:t>
+      </w:r>
+    </w:p>
+    <w:p>
+      <w:r>
+        <w:rPr>
+          <w:noProof/>
+          <w:lang w:eastAsia="en-US"/>
+        </w:rPr>
+        <w:drawing>
+          <wp:inline distT="0" distB="0" distL="0" distR="0">
+            <wp:extent cx="6858000" cy="1285357"/>
+            <wp:effectExtent l="0" t="0" r="0" b="0"/>
+            <wp:docPr id="52" name="Picture 52" descr="D:\Users\mhayden\Documents\ProjectFiles\Lab6\Screenshots\T2_BH_fedora_downloading.png"/>
+            <wp:cNvGraphicFramePr>
+              <a:graphicFrameLocks xmlns:a="http://schemas.openxmlformats.org/drawingml/2006/main" noChangeAspect="1"/>
+            </wp:cNvGraphicFramePr>
+            <a:graphic xmlns:a="http://schemas.openxmlformats.org/drawingml/2006/main">
+              <a:graphicData uri="http://schemas.openxmlformats.org/drawingml/2006/picture">
+                <pic:pic xmlns:pic="http://schemas.openxmlformats.org/drawingml/2006/picture">
+                  <pic:nvPicPr>
+                    <pic:cNvPr id="0" name="Picture 13" descr="D:\Users\mhayden\Documents\ProjectFiles\Lab6\Screenshots\T2_BH_fedora_downloading.png"/>
+                    <pic:cNvPicPr>
+                      <a:picLocks noChangeAspect="1" noChangeArrowheads="1"/>
+                    </pic:cNvPicPr>
+                  </pic:nvPicPr>
+                  <pic:blipFill>
+                    <a:blip r:embed="rId32">
+                      <a:extLst>
+                        <a:ext uri="{28A0092B-C50C-407E-A947-70E740481C1C}">
+                          <a14:useLocalDpi xmlns:a14="http://schemas.microsoft.com/office/drawing/2010/main" val="0"/>
+                        </a:ext>
+                      </a:extLst>
+                    </a:blip>
+                    <a:srcRect/>
+                    <a:stretch>
+                      <a:fillRect/>
+                    </a:stretch>
+                  </pic:blipFill>
+                  <pic:spPr bwMode="auto">
+                    <a:xfrm>
+                      <a:off x="0" y="0"/>
+                      <a:ext cx="6858000" cy="1285357"/>
+                    </a:xfrm>
+                    <a:prstGeom prst="rect">
+                      <a:avLst/>
+                    </a:prstGeom>
+                    <a:noFill/>
+                    <a:ln>
+                      <a:noFill/>
+                    </a:ln>
+                  </pic:spPr>
+                </pic:pic>
+              </a:graphicData>
+            </a:graphic>
+          </wp:inline>
+        </w:drawing>
       </w:r>
     </w:p>
     <w:p/>
@@ -4725,7 +6348,7 @@
         </w:rPr>
         <w:t>?</w:t>
       </w:r>
-      <w:bookmarkStart w:id="5" w:name="OLE_LINK6"/>
+      <w:bookmarkStart w:id="4" w:name="OLE_LINK6"/>
       <w:r>
         <w:rPr>
           <w:b/>
@@ -4750,7 +6373,159 @@
         </w:rPr>
         <w:t>?</w:t>
       </w:r>
-      <w:bookmarkEnd w:id="5"/>
+      <w:bookmarkEnd w:id="4"/>
+    </w:p>
+    <w:p>
+      <w:pPr>
+        <w:rPr>
+          <w:b/>
+        </w:rPr>
+      </w:pPr>
+    </w:p>
+    <w:p>
+      <w:r>
+        <w:t xml:space="preserve">Yes, the target noticed the connection being dropped.  We know the connection was dropped/interrupted because the browser cancelled the download due to a “Network Error”.  The below screenshot shows the download immediately after the BH killed the connection.  </w:t>
+      </w:r>
+    </w:p>
+    <w:p/>
+    <w:p>
+      <w:r>
+        <w:rPr>
+          <w:noProof/>
+          <w:lang w:eastAsia="en-US"/>
+        </w:rPr>
+        <mc:AlternateContent>
+          <mc:Choice Requires="wps">
+            <w:drawing>
+              <wp:anchor distT="0" distB="0" distL="114300" distR="114300" simplePos="0" relativeHeight="251708928" behindDoc="0" locked="0" layoutInCell="1" allowOverlap="1" wp14:anchorId="2EAFCBFF" wp14:editId="2931CD4E">
+                <wp:simplePos x="0" y="0"/>
+                <wp:positionH relativeFrom="margin">
+                  <wp:posOffset>3219450</wp:posOffset>
+                </wp:positionH>
+                <wp:positionV relativeFrom="paragraph">
+                  <wp:posOffset>251460</wp:posOffset>
+                </wp:positionV>
+                <wp:extent cx="1400175" cy="219075"/>
+                <wp:effectExtent l="19050" t="19050" r="28575" b="28575"/>
+                <wp:wrapNone/>
+                <wp:docPr id="51" name="Rectangle 51"/>
+                <wp:cNvGraphicFramePr/>
+                <a:graphic xmlns:a="http://schemas.openxmlformats.org/drawingml/2006/main">
+                  <a:graphicData uri="http://schemas.microsoft.com/office/word/2010/wordprocessingShape">
+                    <wps:wsp>
+                      <wps:cNvSpPr/>
+                      <wps:spPr>
+                        <a:xfrm>
+                          <a:off x="0" y="0"/>
+                          <a:ext cx="1400175" cy="219075"/>
+                        </a:xfrm>
+                        <a:prstGeom prst="rect">
+                          <a:avLst/>
+                        </a:prstGeom>
+                        <a:noFill/>
+                        <a:ln w="28575">
+                          <a:solidFill>
+                            <a:srgbClr val="FF0000"/>
+                          </a:solidFill>
+                        </a:ln>
+                      </wps:spPr>
+                      <wps:style>
+                        <a:lnRef idx="2">
+                          <a:schemeClr val="accent1">
+                            <a:shade val="50000"/>
+                          </a:schemeClr>
+                        </a:lnRef>
+                        <a:fillRef idx="1">
+                          <a:schemeClr val="accent1"/>
+                        </a:fillRef>
+                        <a:effectRef idx="0">
+                          <a:schemeClr val="accent1"/>
+                        </a:effectRef>
+                        <a:fontRef idx="minor">
+                          <a:schemeClr val="lt1"/>
+                        </a:fontRef>
+                      </wps:style>
+                      <wps:bodyPr rot="0" spcFirstLastPara="0" vertOverflow="overflow" horzOverflow="overflow" vert="horz" wrap="square" lIns="91440" tIns="45720" rIns="91440" bIns="45720" numCol="1" spcCol="0" rtlCol="0" fromWordArt="0" anchor="ctr" anchorCtr="0" forceAA="0" compatLnSpc="1">
+                        <a:prstTxWarp prst="textNoShape">
+                          <a:avLst/>
+                        </a:prstTxWarp>
+                        <a:noAutofit/>
+                      </wps:bodyPr>
+                    </wps:wsp>
+                  </a:graphicData>
+                </a:graphic>
+                <wp14:sizeRelH relativeFrom="margin">
+                  <wp14:pctWidth>0</wp14:pctWidth>
+                </wp14:sizeRelH>
+                <wp14:sizeRelV relativeFrom="margin">
+                  <wp14:pctHeight>0</wp14:pctHeight>
+                </wp14:sizeRelV>
+              </wp:anchor>
+            </w:drawing>
+          </mc:Choice>
+          <mc:Fallback>
+            <w:pict>
+              <v:rect w14:anchorId="5A5524EF" id="Rectangle 51" o:spid="_x0000_s1026" style="position:absolute;margin-left:253.5pt;margin-top:19.8pt;width:110.25pt;height:17.25pt;z-index:251708928;visibility:visible;mso-wrap-style:square;mso-width-percent:0;mso-height-percent:0;mso-wrap-distance-left:9pt;mso-wrap-distance-top:0;mso-wrap-distance-right:9pt;mso-wrap-distance-bottom:0;mso-position-horizontal:absolute;mso-position-horizontal-relative:margin;mso-position-vertical:absolute;mso-position-vertical-relative:text;mso-width-percent:0;mso-height-percent:0;mso-width-relative:margin;mso-height-relative:margin;v-text-anchor:middle" o:gfxdata="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" filled="f" strokecolor="red" strokeweight="2.25pt">
+                <w10:wrap anchorx="margin"/>
+              </v:rect>
+            </w:pict>
+          </mc:Fallback>
+        </mc:AlternateContent>
+      </w:r>
+      <w:r>
+        <w:rPr>
+          <w:noProof/>
+          <w:lang w:eastAsia="en-US"/>
+        </w:rPr>
+        <w:drawing>
+          <wp:inline distT="0" distB="0" distL="0" distR="0">
+            <wp:extent cx="6772275" cy="1609725"/>
+            <wp:effectExtent l="0" t="0" r="9525" b="9525"/>
+            <wp:docPr id="50" name="Picture 50" descr="D:\Users\mhayden\Documents\ProjectFiles\Lab6\Screenshots\T2_Target_Fedora_Cancelled.PNG"/>
+            <wp:cNvGraphicFramePr>
+              <a:graphicFrameLocks xmlns:a="http://schemas.openxmlformats.org/drawingml/2006/main" noChangeAspect="1"/>
+            </wp:cNvGraphicFramePr>
+            <a:graphic xmlns:a="http://schemas.openxmlformats.org/drawingml/2006/main">
+              <a:graphicData uri="http://schemas.openxmlformats.org/drawingml/2006/picture">
+                <pic:pic xmlns:pic="http://schemas.openxmlformats.org/drawingml/2006/picture">
+                  <pic:nvPicPr>
+                    <pic:cNvPr id="0" name="Picture 12" descr="D:\Users\mhayden\Documents\ProjectFiles\Lab6\Screenshots\T2_Target_Fedora_Cancelled.PNG"/>
+                    <pic:cNvPicPr>
+                      <a:picLocks noChangeAspect="1" noChangeArrowheads="1"/>
+                    </pic:cNvPicPr>
+                  </pic:nvPicPr>
+                  <pic:blipFill>
+                    <a:blip r:embed="rId33">
+                      <a:extLst>
+                        <a:ext uri="{28A0092B-C50C-407E-A947-70E740481C1C}">
+                          <a14:useLocalDpi xmlns:a14="http://schemas.microsoft.com/office/drawing/2010/main" val="0"/>
+                        </a:ext>
+                      </a:extLst>
+                    </a:blip>
+                    <a:srcRect/>
+                    <a:stretch>
+                      <a:fillRect/>
+                    </a:stretch>
+                  </pic:blipFill>
+                  <pic:spPr bwMode="auto">
+                    <a:xfrm>
+                      <a:off x="0" y="0"/>
+                      <a:ext cx="6772275" cy="1609725"/>
+                    </a:xfrm>
+                    <a:prstGeom prst="rect">
+                      <a:avLst/>
+                    </a:prstGeom>
+                    <a:noFill/>
+                    <a:ln>
+                      <a:noFill/>
+                    </a:ln>
+                  </pic:spPr>
+                </pic:pic>
+              </a:graphicData>
+            </a:graphic>
+          </wp:inline>
+        </w:drawing>
+      </w:r>
     </w:p>
     <w:p>
       <w:pPr>
@@ -4762,6 +6537,13 @@
       <w:r>
         <w:t>Stop the download.</w:t>
       </w:r>
+      <w:r>
+        <w:rPr>
+          <w:noProof/>
+          <w:lang w:eastAsia="en-US"/>
+        </w:rPr>
+        <w:t xml:space="preserve"> </w:t>
+      </w:r>
     </w:p>
     <w:p/>
     <w:p>
@@ -4881,27 +6663,119 @@
       </w:pPr>
     </w:p>
     <w:p>
-      <w:pPr>
+      <w:r>
+        <w:t>The below screenshot sh</w:t>
+      </w:r>
+      <w:r>
+        <w:t>ows the BH Re-</w:t>
+      </w:r>
+      <w:proofErr w:type="spellStart"/>
+      <w:r>
+        <w:t>ARPing</w:t>
+      </w:r>
+      <w:proofErr w:type="spellEnd"/>
+      <w:r>
+        <w:t xml:space="preserve"> the victim:</w:t>
+      </w:r>
+    </w:p>
+    <w:p>
+      <w:pPr>
+        <w:jc w:val="center"/>
         <w:rPr>
           <w:b/>
           <w:sz w:val="28"/>
           <w:szCs w:val="28"/>
         </w:rPr>
       </w:pPr>
-    </w:p>
-    <w:p>
-      <w:pPr>
-        <w:rPr>
+      <w:r>
+        <w:rPr>
+          <w:b/>
+          <w:noProof/>
           <w:sz w:val="28"/>
           <w:szCs w:val="28"/>
-        </w:rPr>
-      </w:pPr>
-      <w:r>
+          <w:lang w:eastAsia="en-US"/>
+        </w:rPr>
+        <w:drawing>
+          <wp:inline distT="0" distB="0" distL="0" distR="0">
+            <wp:extent cx="2428875" cy="495300"/>
+            <wp:effectExtent l="0" t="0" r="9525" b="0"/>
+            <wp:docPr id="53" name="Picture 53" descr="D:\Users\mhayden\Documents\ProjectFiles\Lab6\Screenshots\T2_BH_re-arp.png"/>
+            <wp:cNvGraphicFramePr>
+              <a:graphicFrameLocks xmlns:a="http://schemas.openxmlformats.org/drawingml/2006/main" noChangeAspect="1"/>
+            </wp:cNvGraphicFramePr>
+            <a:graphic xmlns:a="http://schemas.openxmlformats.org/drawingml/2006/main">
+              <a:graphicData uri="http://schemas.openxmlformats.org/drawingml/2006/picture">
+                <pic:pic xmlns:pic="http://schemas.openxmlformats.org/drawingml/2006/picture">
+                  <pic:nvPicPr>
+                    <pic:cNvPr id="0" name="Picture 14" descr="D:\Users\mhayden\Documents\ProjectFiles\Lab6\Screenshots\T2_BH_re-arp.png"/>
+                    <pic:cNvPicPr>
+                      <a:picLocks noChangeAspect="1" noChangeArrowheads="1"/>
+                    </pic:cNvPicPr>
+                  </pic:nvPicPr>
+                  <pic:blipFill>
+                    <a:blip r:embed="rId34">
+                      <a:extLst>
+                        <a:ext uri="{28A0092B-C50C-407E-A947-70E740481C1C}">
+                          <a14:useLocalDpi xmlns:a14="http://schemas.microsoft.com/office/drawing/2010/main" val="0"/>
+                        </a:ext>
+                      </a:extLst>
+                    </a:blip>
+                    <a:srcRect/>
+                    <a:stretch>
+                      <a:fillRect/>
+                    </a:stretch>
+                  </pic:blipFill>
+                  <pic:spPr bwMode="auto">
+                    <a:xfrm>
+                      <a:off x="0" y="0"/>
+                      <a:ext cx="2428875" cy="495300"/>
+                    </a:xfrm>
+                    <a:prstGeom prst="rect">
+                      <a:avLst/>
+                    </a:prstGeom>
+                    <a:noFill/>
+                    <a:ln>
+                      <a:noFill/>
+                    </a:ln>
+                  </pic:spPr>
+                </pic:pic>
+              </a:graphicData>
+            </a:graphic>
+          </wp:inline>
+        </w:drawing>
+      </w:r>
+    </w:p>
+    <w:p>
+      <w:pPr>
         <w:rPr>
           <w:b/>
           <w:sz w:val="28"/>
           <w:szCs w:val="28"/>
         </w:rPr>
+      </w:pPr>
+      <w:r>
+        <w:rPr>
+          <w:b/>
+          <w:sz w:val="28"/>
+          <w:szCs w:val="28"/>
+        </w:rPr>
+        <w:br w:type="page"/>
+      </w:r>
+    </w:p>
+    <w:p>
+      <w:pPr>
+        <w:rPr>
+          <w:sz w:val="28"/>
+          <w:szCs w:val="28"/>
+        </w:rPr>
+      </w:pPr>
+      <w:r>
+        <w:rPr>
+          <w:b/>
+          <w:sz w:val="28"/>
+          <w:szCs w:val="28"/>
+        </w:rPr>
+        <w:lastRenderedPageBreak/>
         <w:t xml:space="preserve">Task </w:t>
       </w:r>
       <w:r>
@@ -5009,6 +6883,65 @@
     </w:p>
     <w:p/>
     <w:p>
+      <w:pPr>
+        <w:jc w:val="center"/>
+      </w:pPr>
+      <w:r>
+        <w:rPr>
+          <w:noProof/>
+          <w:lang w:eastAsia="en-US"/>
+        </w:rPr>
+        <w:drawing>
+          <wp:inline distT="0" distB="0" distL="0" distR="0">
+            <wp:extent cx="3562350" cy="1647825"/>
+            <wp:effectExtent l="0" t="0" r="0" b="9525"/>
+            <wp:docPr id="54" name="Picture 54" descr="D:\Users\mhayden\Documents\ProjectFiles\Lab6\Screenshots\T3_SA_3.1.PNG"/>
+            <wp:cNvGraphicFramePr>
+              <a:graphicFrameLocks xmlns:a="http://schemas.openxmlformats.org/drawingml/2006/main" noChangeAspect="1"/>
+            </wp:cNvGraphicFramePr>
+            <a:graphic xmlns:a="http://schemas.openxmlformats.org/drawingml/2006/main">
+              <a:graphicData uri="http://schemas.openxmlformats.org/drawingml/2006/picture">
+                <pic:pic xmlns:pic="http://schemas.openxmlformats.org/drawingml/2006/picture">
+                  <pic:nvPicPr>
+                    <pic:cNvPr id="0" name="Picture 15" descr="D:\Users\mhayden\Documents\ProjectFiles\Lab6\Screenshots\T3_SA_3.1.PNG"/>
+                    <pic:cNvPicPr>
+                      <a:picLocks noChangeAspect="1" noChangeArrowheads="1"/>
+                    </pic:cNvPicPr>
+                  </pic:nvPicPr>
+                  <pic:blipFill>
+                    <a:blip r:embed="rId35">
+                      <a:extLst>
+                        <a:ext uri="{28A0092B-C50C-407E-A947-70E740481C1C}">
+                          <a14:useLocalDpi xmlns:a14="http://schemas.microsoft.com/office/drawing/2010/main" val="0"/>
+                        </a:ext>
+                      </a:extLst>
+                    </a:blip>
+                    <a:srcRect/>
+                    <a:stretch>
+                      <a:fillRect/>
+                    </a:stretch>
+                  </pic:blipFill>
+                  <pic:spPr bwMode="auto">
+                    <a:xfrm>
+                      <a:off x="0" y="0"/>
+                      <a:ext cx="3562350" cy="1647825"/>
+                    </a:xfrm>
+                    <a:prstGeom prst="rect">
+                      <a:avLst/>
+                    </a:prstGeom>
+                    <a:noFill/>
+                    <a:ln>
+                      <a:noFill/>
+                    </a:ln>
+                  </pic:spPr>
+                </pic:pic>
+              </a:graphicData>
+            </a:graphic>
+          </wp:inline>
+        </w:drawing>
+      </w:r>
+    </w:p>
+    <w:p>
       <w:r>
         <w:t xml:space="preserve">Student B: </w:t>
       </w:r>
@@ -5034,6 +6967,68 @@
       <w:r>
         <w:t xml:space="preserve"> client.</w:t>
       </w:r>
+      <w:r>
+        <w:br/>
+      </w:r>
+    </w:p>
+    <w:p>
+      <w:pPr>
+        <w:jc w:val="center"/>
+      </w:pPr>
+      <w:r>
+        <w:rPr>
+          <w:noProof/>
+          <w:lang w:eastAsia="en-US"/>
+        </w:rPr>
+        <w:drawing>
+          <wp:inline distT="0" distB="0" distL="0" distR="0">
+            <wp:extent cx="3646170" cy="1657350"/>
+            <wp:effectExtent l="0" t="0" r="0" b="0"/>
+            <wp:docPr id="55" name="Picture 55" descr="D:\Users\mhayden\Documents\ProjectFiles\Lab6\Screenshots\T3_SB_3.1.png"/>
+            <wp:cNvGraphicFramePr>
+              <a:graphicFrameLocks xmlns:a="http://schemas.openxmlformats.org/drawingml/2006/main" noChangeAspect="1"/>
+            </wp:cNvGraphicFramePr>
+            <a:graphic xmlns:a="http://schemas.openxmlformats.org/drawingml/2006/main">
+              <a:graphicData uri="http://schemas.openxmlformats.org/drawingml/2006/picture">
+                <pic:pic xmlns:pic="http://schemas.openxmlformats.org/drawingml/2006/picture">
+                  <pic:nvPicPr>
+                    <pic:cNvPr id="0" name="Picture 16" descr="D:\Users\mhayden\Documents\ProjectFiles\Lab6\Screenshots\T3_SB_3.1.png"/>
+                    <pic:cNvPicPr>
+                      <a:picLocks noChangeAspect="1" noChangeArrowheads="1"/>
+                    </pic:cNvPicPr>
+                  </pic:nvPicPr>
+                  <pic:blipFill>
+                    <a:blip r:embed="rId36">
+                      <a:extLst>
+                        <a:ext uri="{28A0092B-C50C-407E-A947-70E740481C1C}">
+                          <a14:useLocalDpi xmlns:a14="http://schemas.microsoft.com/office/drawing/2010/main" val="0"/>
+                        </a:ext>
+                      </a:extLst>
+                    </a:blip>
+                    <a:srcRect/>
+                    <a:stretch>
+                      <a:fillRect/>
+                    </a:stretch>
+                  </pic:blipFill>
+                  <pic:spPr bwMode="auto">
+                    <a:xfrm>
+                      <a:off x="0" y="0"/>
+                      <a:ext cx="3646170" cy="1657350"/>
+                    </a:xfrm>
+                    <a:prstGeom prst="rect">
+                      <a:avLst/>
+                    </a:prstGeom>
+                    <a:noFill/>
+                    <a:ln>
+                      <a:noFill/>
+                    </a:ln>
+                  </pic:spPr>
+                </pic:pic>
+              </a:graphicData>
+            </a:graphic>
+          </wp:inline>
+        </w:drawing>
+      </w:r>
     </w:p>
     <w:p/>
     <w:p>
@@ -5083,8 +7078,14 @@
     </w:p>
     <w:p/>
     <w:p>
+      <w:r>
+        <w:br w:type="page"/>
+      </w:r>
+    </w:p>
+    <w:p>
       <w:proofErr w:type="gramStart"/>
       <w:r>
+        <w:lastRenderedPageBreak/>
         <w:t>3</w:t>
       </w:r>
       <w:r>
@@ -5125,6 +7126,152 @@
     </w:p>
     <w:p/>
     <w:p>
+      <w:pPr>
+        <w:jc w:val="center"/>
+      </w:pPr>
+      <w:r>
+        <w:rPr>
+          <w:noProof/>
+          <w:lang w:eastAsia="en-US"/>
+        </w:rPr>
+        <mc:AlternateContent>
+          <mc:Choice Requires="wps">
+            <w:drawing>
+              <wp:anchor distT="0" distB="0" distL="114300" distR="114300" simplePos="0" relativeHeight="251713024" behindDoc="0" locked="0" layoutInCell="1" allowOverlap="1" wp14:anchorId="08A73813" wp14:editId="121EECD9">
+                <wp:simplePos x="0" y="0"/>
+                <wp:positionH relativeFrom="margin">
+                  <wp:posOffset>-9525</wp:posOffset>
+                </wp:positionH>
+                <wp:positionV relativeFrom="paragraph">
+                  <wp:posOffset>711835</wp:posOffset>
+                </wp:positionV>
+                <wp:extent cx="5857875" cy="228600"/>
+                <wp:effectExtent l="19050" t="19050" r="28575" b="19050"/>
+                <wp:wrapNone/>
+                <wp:docPr id="59" name="Rectangle 59"/>
+                <wp:cNvGraphicFramePr/>
+                <a:graphic xmlns:a="http://schemas.openxmlformats.org/drawingml/2006/main">
+                  <a:graphicData uri="http://schemas.microsoft.com/office/word/2010/wordprocessingShape">
+                    <wps:wsp>
+                      <wps:cNvSpPr/>
+                      <wps:spPr>
+                        <a:xfrm>
+                          <a:off x="0" y="0"/>
+                          <a:ext cx="5857875" cy="228600"/>
+                        </a:xfrm>
+                        <a:prstGeom prst="rect">
+                          <a:avLst/>
+                        </a:prstGeom>
+                        <a:noFill/>
+                        <a:ln w="28575">
+                          <a:solidFill>
+                            <a:srgbClr val="FF0000"/>
+                          </a:solidFill>
+                        </a:ln>
+                      </wps:spPr>
+                      <wps:style>
+                        <a:lnRef idx="2">
+                          <a:schemeClr val="accent1">
+                            <a:shade val="50000"/>
+                          </a:schemeClr>
+                        </a:lnRef>
+                        <a:fillRef idx="1">
+                          <a:schemeClr val="accent1"/>
+                        </a:fillRef>
+                        <a:effectRef idx="0">
+                          <a:schemeClr val="accent1"/>
+                        </a:effectRef>
+                        <a:fontRef idx="minor">
+                          <a:schemeClr val="lt1"/>
+                        </a:fontRef>
+                      </wps:style>
+                      <wps:bodyPr rot="0" spcFirstLastPara="0" vertOverflow="overflow" horzOverflow="overflow" vert="horz" wrap="square" lIns="91440" tIns="45720" rIns="91440" bIns="45720" numCol="1" spcCol="0" rtlCol="0" fromWordArt="0" anchor="ctr" anchorCtr="0" forceAA="0" compatLnSpc="1">
+                        <a:prstTxWarp prst="textNoShape">
+                          <a:avLst/>
+                        </a:prstTxWarp>
+                        <a:noAutofit/>
+                      </wps:bodyPr>
+                    </wps:wsp>
+                  </a:graphicData>
+                </a:graphic>
+                <wp14:sizeRelH relativeFrom="margin">
+                  <wp14:pctWidth>0</wp14:pctWidth>
+                </wp14:sizeRelH>
+                <wp14:sizeRelV relativeFrom="margin">
+                  <wp14:pctHeight>0</wp14:pctHeight>
+                </wp14:sizeRelV>
+              </wp:anchor>
+            </w:drawing>
+          </mc:Choice>
+          <mc:Fallback>
+            <w:pict>
+              <v:rect w14:anchorId="475548AE" id="Rectangle 59" o:spid="_x0000_s1026" style="position:absolute;margin-left:-.75pt;margin-top:56.05pt;width:461.25pt;height:18pt;z-index:251713024;visibility:visible;mso-wrap-style:square;mso-width-percent:0;mso-height-percent:0;mso-wrap-distance-left:9pt;mso-wrap-distance-top:0;mso-wrap-distance-right:9pt;mso-wrap-distance-bottom:0;mso-position-horizontal:absolute;mso-position-horizontal-relative:margin;mso-position-vertical:absolute;mso-position-vertical-relative:text;mso-width-percent:0;mso-height-percent:0;mso-width-relative:margin;mso-height-relative:margin;v-text-anchor:middle" o:gfxdata="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" filled="f" strokecolor="red" strokeweight="2.25pt">
+                <w10:wrap anchorx="margin"/>
+              </v:rect>
+            </w:pict>
+          </mc:Fallback>
+        </mc:AlternateContent>
+      </w:r>
+      <w:r>
+        <w:rPr>
+          <w:noProof/>
+          <w:lang w:eastAsia="en-US"/>
+        </w:rPr>
+        <w:drawing>
+          <wp:inline distT="0" distB="0" distL="0" distR="0">
+            <wp:extent cx="6857675" cy="1793875"/>
+            <wp:effectExtent l="0" t="0" r="635" b="0"/>
+            <wp:docPr id="56" name="Picture 56" descr="D:\Users\mhayden\Documents\ProjectFiles\Lab6\Screenshots\T3_SA_3.2.PNG"/>
+            <wp:cNvGraphicFramePr>
+              <a:graphicFrameLocks xmlns:a="http://schemas.openxmlformats.org/drawingml/2006/main" noChangeAspect="1"/>
+            </wp:cNvGraphicFramePr>
+            <a:graphic xmlns:a="http://schemas.openxmlformats.org/drawingml/2006/main">
+              <a:graphicData uri="http://schemas.openxmlformats.org/drawingml/2006/picture">
+                <pic:pic xmlns:pic="http://schemas.openxmlformats.org/drawingml/2006/picture">
+                  <pic:nvPicPr>
+                    <pic:cNvPr id="0" name="Picture 17" descr="D:\Users\mhayden\Documents\ProjectFiles\Lab6\Screenshots\T3_SA_3.2.PNG"/>
+                    <pic:cNvPicPr>
+                      <a:picLocks noChangeAspect="1" noChangeArrowheads="1"/>
+                    </pic:cNvPicPr>
+                  </pic:nvPicPr>
+                  <pic:blipFill rotWithShape="1">
+                    <a:blip r:embed="rId37">
+                      <a:extLst>
+                        <a:ext uri="{28A0092B-C50C-407E-A947-70E740481C1C}">
+                          <a14:useLocalDpi xmlns:a14="http://schemas.microsoft.com/office/drawing/2010/main" val="0"/>
+                        </a:ext>
+                      </a:extLst>
+                    </a:blip>
+                    <a:srcRect t="52838"/>
+                    <a:stretch/>
+                  </pic:blipFill>
+                  <pic:spPr bwMode="auto">
+                    <a:xfrm>
+                      <a:off x="0" y="0"/>
+                      <a:ext cx="6858000" cy="1793960"/>
+                    </a:xfrm>
+                    <a:prstGeom prst="rect">
+                      <a:avLst/>
+                    </a:prstGeom>
+                    <a:noFill/>
+                    <a:ln>
+                      <a:noFill/>
+                    </a:ln>
+                    <a:extLst>
+                      <a:ext uri="{53640926-AAD7-44D8-BBD7-CCE9431645EC}">
+                        <a14:shadowObscured xmlns:a14="http://schemas.microsoft.com/office/drawing/2010/main"/>
+                      </a:ext>
+                    </a:extLst>
+                  </pic:spPr>
+                </pic:pic>
+              </a:graphicData>
+            </a:graphic>
+          </wp:inline>
+        </w:drawing>
+      </w:r>
+    </w:p>
+    <w:p/>
+    <w:p>
       <w:r>
         <w:t xml:space="preserve">Student B: </w:t>
       </w:r>
@@ -5197,6 +7344,149 @@
     </w:p>
     <w:p/>
     <w:p>
+      <w:pPr>
+        <w:jc w:val="center"/>
+      </w:pPr>
+      <w:r>
+        <w:rPr>
+          <w:noProof/>
+          <w:lang w:eastAsia="en-US"/>
+        </w:rPr>
+        <mc:AlternateContent>
+          <mc:Choice Requires="wps">
+            <w:drawing>
+              <wp:anchor distT="0" distB="0" distL="114300" distR="114300" simplePos="0" relativeHeight="251715072" behindDoc="0" locked="0" layoutInCell="1" allowOverlap="1" wp14:anchorId="0FD5E069" wp14:editId="1B0ED997">
+                <wp:simplePos x="0" y="0"/>
+                <wp:positionH relativeFrom="margin">
+                  <wp:align>right</wp:align>
+                </wp:positionH>
+                <wp:positionV relativeFrom="paragraph">
+                  <wp:posOffset>540385</wp:posOffset>
+                </wp:positionV>
+                <wp:extent cx="6810375" cy="323850"/>
+                <wp:effectExtent l="19050" t="19050" r="28575" b="19050"/>
+                <wp:wrapNone/>
+                <wp:docPr id="60" name="Rectangle 60"/>
+                <wp:cNvGraphicFramePr/>
+                <a:graphic xmlns:a="http://schemas.openxmlformats.org/drawingml/2006/main">
+                  <a:graphicData uri="http://schemas.microsoft.com/office/word/2010/wordprocessingShape">
+                    <wps:wsp>
+                      <wps:cNvSpPr/>
+                      <wps:spPr>
+                        <a:xfrm>
+                          <a:off x="0" y="0"/>
+                          <a:ext cx="6810375" cy="323850"/>
+                        </a:xfrm>
+                        <a:prstGeom prst="rect">
+                          <a:avLst/>
+                        </a:prstGeom>
+                        <a:noFill/>
+                        <a:ln w="28575">
+                          <a:solidFill>
+                            <a:srgbClr val="FF0000"/>
+                          </a:solidFill>
+                        </a:ln>
+                      </wps:spPr>
+                      <wps:style>
+                        <a:lnRef idx="2">
+                          <a:schemeClr val="accent1">
+                            <a:shade val="50000"/>
+                          </a:schemeClr>
+                        </a:lnRef>
+                        <a:fillRef idx="1">
+                          <a:schemeClr val="accent1"/>
+                        </a:fillRef>
+                        <a:effectRef idx="0">
+                          <a:schemeClr val="accent1"/>
+                        </a:effectRef>
+                        <a:fontRef idx="minor">
+                          <a:schemeClr val="lt1"/>
+                        </a:fontRef>
+                      </wps:style>
+                      <wps:bodyPr rot="0" spcFirstLastPara="0" vertOverflow="overflow" horzOverflow="overflow" vert="horz" wrap="square" lIns="91440" tIns="45720" rIns="91440" bIns="45720" numCol="1" spcCol="0" rtlCol="0" fromWordArt="0" anchor="ctr" anchorCtr="0" forceAA="0" compatLnSpc="1">
+                        <a:prstTxWarp prst="textNoShape">
+                          <a:avLst/>
+                        </a:prstTxWarp>
+                        <a:noAutofit/>
+                      </wps:bodyPr>
+                    </wps:wsp>
+                  </a:graphicData>
+                </a:graphic>
+                <wp14:sizeRelH relativeFrom="margin">
+                  <wp14:pctWidth>0</wp14:pctWidth>
+                </wp14:sizeRelH>
+                <wp14:sizeRelV relativeFrom="margin">
+                  <wp14:pctHeight>0</wp14:pctHeight>
+                </wp14:sizeRelV>
+              </wp:anchor>
+            </w:drawing>
+          </mc:Choice>
+          <mc:Fallback>
+            <w:pict>
+              <v:rect w14:anchorId="0434ABE3" id="Rectangle 60" o:spid="_x0000_s1026" style="position:absolute;margin-left:485.05pt;margin-top:42.55pt;width:536.25pt;height:25.5pt;z-index:251715072;visibility:visible;mso-wrap-style:square;mso-width-percent:0;mso-height-percent:0;mso-wrap-distance-left:9pt;mso-wrap-distance-top:0;mso-wrap-distance-right:9pt;mso-wrap-distance-bottom:0;mso-position-horizontal:right;mso-position-horizontal-relative:margin;mso-position-vertical:absolute;mso-position-vertical-relative:text;mso-width-percent:0;mso-height-percent:0;mso-width-relative:margin;mso-height-relative:margin;v-text-anchor:middle" o:gfxdata="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" filled="f" strokecolor="red" strokeweight="2.25pt">
+                <w10:wrap anchorx="margin"/>
+              </v:rect>
+            </w:pict>
+          </mc:Fallback>
+        </mc:AlternateContent>
+      </w:r>
+      <w:r>
+        <w:rPr>
+          <w:noProof/>
+          <w:lang w:eastAsia="en-US"/>
+        </w:rPr>
+        <w:drawing>
+          <wp:inline distT="0" distB="0" distL="0" distR="0">
+            <wp:extent cx="6858000" cy="1070697"/>
+            <wp:effectExtent l="0" t="0" r="0" b="0"/>
+            <wp:docPr id="58" name="Picture 58" descr="D:\Users\mhayden\Documents\ProjectFiles\Lab6\Screenshots\T3_SB_3.2.png"/>
+            <wp:cNvGraphicFramePr>
+              <a:graphicFrameLocks xmlns:a="http://schemas.openxmlformats.org/drawingml/2006/main" noChangeAspect="1"/>
+            </wp:cNvGraphicFramePr>
+            <a:graphic xmlns:a="http://schemas.openxmlformats.org/drawingml/2006/main">
+              <a:graphicData uri="http://schemas.openxmlformats.org/drawingml/2006/picture">
+                <pic:pic xmlns:pic="http://schemas.openxmlformats.org/drawingml/2006/picture">
+                  <pic:nvPicPr>
+                    <pic:cNvPr id="0" name="Picture 18" descr="D:\Users\mhayden\Documents\ProjectFiles\Lab6\Screenshots\T3_SB_3.2.png"/>
+                    <pic:cNvPicPr>
+                      <a:picLocks noChangeAspect="1" noChangeArrowheads="1"/>
+                    </pic:cNvPicPr>
+                  </pic:nvPicPr>
+                  <pic:blipFill>
+                    <a:blip r:embed="rId38">
+                      <a:extLst>
+                        <a:ext uri="{28A0092B-C50C-407E-A947-70E740481C1C}">
+                          <a14:useLocalDpi xmlns:a14="http://schemas.microsoft.com/office/drawing/2010/main" val="0"/>
+                        </a:ext>
+                      </a:extLst>
+                    </a:blip>
+                    <a:srcRect/>
+                    <a:stretch>
+                      <a:fillRect/>
+                    </a:stretch>
+                  </pic:blipFill>
+                  <pic:spPr bwMode="auto">
+                    <a:xfrm>
+                      <a:off x="0" y="0"/>
+                      <a:ext cx="6858000" cy="1070697"/>
+                    </a:xfrm>
+                    <a:prstGeom prst="rect">
+                      <a:avLst/>
+                    </a:prstGeom>
+                    <a:noFill/>
+                    <a:ln>
+                      <a:noFill/>
+                    </a:ln>
+                  </pic:spPr>
+                </pic:pic>
+              </a:graphicData>
+            </a:graphic>
+          </wp:inline>
+        </w:drawing>
+      </w:r>
+    </w:p>
+    <w:p/>
+    <w:p>
       <w:r>
         <w:t>Student A:</w:t>
       </w:r>
@@ -5211,13 +7501,9 @@
       <w:r>
         <w:t>Verify the file was transferred to your machine.</w:t>
       </w:r>
-    </w:p>
-    <w:p>
-      <w:pPr>
-        <w:rPr>
-          <w:b/>
-        </w:rPr>
-      </w:pPr>
+      <w:r>
+        <w:t xml:space="preserve">  </w:t>
+      </w:r>
     </w:p>
     <w:p>
       <w:pPr>
@@ -5230,19 +7516,7 @@
         <w:rPr>
           <w:b/>
         </w:rPr>
-        <w:t xml:space="preserve">Provide a </w:t>
-      </w:r>
-      <w:r>
-        <w:rPr>
-          <w:b/>
-        </w:rPr>
-        <w:t>screenshot</w:t>
-      </w:r>
-      <w:r>
-        <w:rPr>
-          <w:b/>
-        </w:rPr>
-        <w:t xml:space="preserve"> of both </w:t>
+        <w:t xml:space="preserve">Provide a screenshot of both </w:t>
       </w:r>
       <w:proofErr w:type="spellStart"/>
       <w:r>
@@ -5259,10 +7533,50 @@
         <w:t xml:space="preserve"> windows.</w:t>
       </w:r>
     </w:p>
+    <w:p>
+      <w:pPr>
+        <w:rPr>
+          <w:b/>
+        </w:rPr>
+      </w:pPr>
+    </w:p>
+    <w:p>
+      <w:r>
+        <w:t>The Student A screenshot shows the initialization of the NCAT listener, as well as the output file after Student B pushed the file.</w:t>
+      </w:r>
+    </w:p>
+    <w:p>
+      <w:r>
+        <w:t xml:space="preserve">The Student B screenshot shows the generation of the </w:t>
+      </w:r>
+      <w:proofErr w:type="spellStart"/>
+      <w:r>
+        <w:t>Dr_yorks</w:t>
+      </w:r>
+      <w:proofErr w:type="spellEnd"/>
+      <w:r>
+        <w:t xml:space="preserve"> file, as well as pushing it to the </w:t>
+      </w:r>
+      <w:proofErr w:type="spellStart"/>
+      <w:r>
+        <w:t>ncat</w:t>
+      </w:r>
+      <w:proofErr w:type="spellEnd"/>
+      <w:r>
+        <w:t xml:space="preserve"> listener.</w:t>
+      </w:r>
+    </w:p>
     <w:p/>
+    <w:p/>
+    <w:p>
+      <w:r>
+        <w:br w:type="page"/>
+      </w:r>
+    </w:p>
     <w:p>
       <w:proofErr w:type="gramStart"/>
       <w:r>
+        <w:lastRenderedPageBreak/>
         <w:t>3</w:t>
       </w:r>
       <w:r>
@@ -5347,6 +7661,63 @@
     <w:p/>
     <w:p>
       <w:r>
+        <w:rPr>
+          <w:noProof/>
+          <w:lang w:eastAsia="en-US"/>
+        </w:rPr>
+        <w:drawing>
+          <wp:inline distT="0" distB="0" distL="0" distR="0">
+            <wp:extent cx="6858000" cy="2012172"/>
+            <wp:effectExtent l="0" t="0" r="0" b="7620"/>
+            <wp:docPr id="61" name="Picture 61" descr="D:\Users\mhayden\Documents\ProjectFiles\Lab6\Screenshots\T3.3_SA_NCAT.PNG"/>
+            <wp:cNvGraphicFramePr>
+              <a:graphicFrameLocks xmlns:a="http://schemas.openxmlformats.org/drawingml/2006/main" noChangeAspect="1"/>
+            </wp:cNvGraphicFramePr>
+            <a:graphic xmlns:a="http://schemas.openxmlformats.org/drawingml/2006/main">
+              <a:graphicData uri="http://schemas.openxmlformats.org/drawingml/2006/picture">
+                <pic:pic xmlns:pic="http://schemas.openxmlformats.org/drawingml/2006/picture">
+                  <pic:nvPicPr>
+                    <pic:cNvPr id="0" name="Picture 19" descr="D:\Users\mhayden\Documents\ProjectFiles\Lab6\Screenshots\T3.3_SA_NCAT.PNG"/>
+                    <pic:cNvPicPr>
+                      <a:picLocks noChangeAspect="1" noChangeArrowheads="1"/>
+                    </pic:cNvPicPr>
+                  </pic:nvPicPr>
+                  <pic:blipFill>
+                    <a:blip r:embed="rId39">
+                      <a:extLst>
+                        <a:ext uri="{28A0092B-C50C-407E-A947-70E740481C1C}">
+                          <a14:useLocalDpi xmlns:a14="http://schemas.microsoft.com/office/drawing/2010/main" val="0"/>
+                        </a:ext>
+                      </a:extLst>
+                    </a:blip>
+                    <a:srcRect/>
+                    <a:stretch>
+                      <a:fillRect/>
+                    </a:stretch>
+                  </pic:blipFill>
+                  <pic:spPr bwMode="auto">
+                    <a:xfrm>
+                      <a:off x="0" y="0"/>
+                      <a:ext cx="6858000" cy="2012172"/>
+                    </a:xfrm>
+                    <a:prstGeom prst="rect">
+                      <a:avLst/>
+                    </a:prstGeom>
+                    <a:noFill/>
+                    <a:ln>
+                      <a:noFill/>
+                    </a:ln>
+                  </pic:spPr>
+                </pic:pic>
+              </a:graphicData>
+            </a:graphic>
+          </wp:inline>
+        </w:drawing>
+      </w:r>
+    </w:p>
+    <w:p/>
+    <w:p>
+      <w:r>
         <w:t xml:space="preserve">Student B: </w:t>
       </w:r>
     </w:p>
@@ -5374,6 +7745,66 @@
     </w:p>
     <w:p/>
     <w:p>
+      <w:pPr>
+        <w:jc w:val="center"/>
+      </w:pPr>
+      <w:r>
+        <w:rPr>
+          <w:noProof/>
+          <w:lang w:eastAsia="en-US"/>
+        </w:rPr>
+        <w:drawing>
+          <wp:inline distT="0" distB="0" distL="0" distR="0">
+            <wp:extent cx="6591300" cy="1685925"/>
+            <wp:effectExtent l="0" t="0" r="0" b="9525"/>
+            <wp:docPr id="62" name="Picture 62" descr="D:\Users\mhayden\Documents\ProjectFiles\Lab6\Screenshots\T3_SB_3.3.png"/>
+            <wp:cNvGraphicFramePr>
+              <a:graphicFrameLocks xmlns:a="http://schemas.openxmlformats.org/drawingml/2006/main" noChangeAspect="1"/>
+            </wp:cNvGraphicFramePr>
+            <a:graphic xmlns:a="http://schemas.openxmlformats.org/drawingml/2006/main">
+              <a:graphicData uri="http://schemas.openxmlformats.org/drawingml/2006/picture">
+                <pic:pic xmlns:pic="http://schemas.openxmlformats.org/drawingml/2006/picture">
+                  <pic:nvPicPr>
+                    <pic:cNvPr id="0" name="Picture 20" descr="D:\Users\mhayden\Documents\ProjectFiles\Lab6\Screenshots\T3_SB_3.3.png"/>
+                    <pic:cNvPicPr>
+                      <a:picLocks noChangeAspect="1" noChangeArrowheads="1"/>
+                    </pic:cNvPicPr>
+                  </pic:nvPicPr>
+                  <pic:blipFill>
+                    <a:blip r:embed="rId40">
+                      <a:extLst>
+                        <a:ext uri="{28A0092B-C50C-407E-A947-70E740481C1C}">
+                          <a14:useLocalDpi xmlns:a14="http://schemas.microsoft.com/office/drawing/2010/main" val="0"/>
+                        </a:ext>
+                      </a:extLst>
+                    </a:blip>
+                    <a:srcRect/>
+                    <a:stretch>
+                      <a:fillRect/>
+                    </a:stretch>
+                  </pic:blipFill>
+                  <pic:spPr bwMode="auto">
+                    <a:xfrm>
+                      <a:off x="0" y="0"/>
+                      <a:ext cx="6591300" cy="1685925"/>
+                    </a:xfrm>
+                    <a:prstGeom prst="rect">
+                      <a:avLst/>
+                    </a:prstGeom>
+                    <a:noFill/>
+                    <a:ln>
+                      <a:noFill/>
+                    </a:ln>
+                  </pic:spPr>
+                </pic:pic>
+              </a:graphicData>
+            </a:graphic>
+          </wp:inline>
+        </w:drawing>
+      </w:r>
+    </w:p>
+    <w:p/>
+    <w:p>
       <w:r>
         <w:t xml:space="preserve">Student B: </w:t>
       </w:r>
@@ -5438,8 +7869,44 @@
     </w:p>
     <w:p/>
     <w:p>
+      <w:r>
+        <w:t xml:space="preserve">The Student A screenshot shows the contents of </w:t>
+      </w:r>
+      <w:r>
+        <w:t xml:space="preserve">the T3.3 output file used for the </w:t>
+      </w:r>
+      <w:proofErr w:type="spellStart"/>
+      <w:r>
+        <w:t>ncat</w:t>
+      </w:r>
+      <w:proofErr w:type="spellEnd"/>
+      <w:r>
+        <w:t xml:space="preserve"> listener.  </w:t>
+      </w:r>
+    </w:p>
+    <w:p>
+      <w:r>
+        <w:t xml:space="preserve">The Student B screenshot shows the </w:t>
+      </w:r>
+      <w:proofErr w:type="spellStart"/>
+      <w:r>
+        <w:t>ncat</w:t>
+      </w:r>
+      <w:proofErr w:type="spellEnd"/>
+      <w:r>
+        <w:t xml:space="preserve"> output directed into the “lab6_3_3” file, as well as its contents after the file transfer.</w:t>
+      </w:r>
+    </w:p>
+    <w:p/>
+    <w:p>
+      <w:r>
+        <w:br w:type="page"/>
+      </w:r>
+    </w:p>
+    <w:p>
       <w:proofErr w:type="gramStart"/>
       <w:r>
+        <w:lastRenderedPageBreak/>
         <w:t>3</w:t>
       </w:r>
       <w:r>
@@ -5495,6 +7962,65 @@
     </w:p>
     <w:p/>
     <w:p>
+      <w:pPr>
+        <w:jc w:val="center"/>
+      </w:pPr>
+      <w:r>
+        <w:rPr>
+          <w:noProof/>
+          <w:lang w:eastAsia="en-US"/>
+        </w:rPr>
+        <w:drawing>
+          <wp:inline distT="0" distB="0" distL="0" distR="0">
+            <wp:extent cx="4276725" cy="657225"/>
+            <wp:effectExtent l="0" t="0" r="9525" b="9525"/>
+            <wp:docPr id="63" name="Picture 63" descr="D:\Users\mhayden\Documents\ProjectFiles\Lab6\Screenshots\T3.4_SA_listener.PNG"/>
+            <wp:cNvGraphicFramePr>
+              <a:graphicFrameLocks xmlns:a="http://schemas.openxmlformats.org/drawingml/2006/main" noChangeAspect="1"/>
+            </wp:cNvGraphicFramePr>
+            <a:graphic xmlns:a="http://schemas.openxmlformats.org/drawingml/2006/main">
+              <a:graphicData uri="http://schemas.openxmlformats.org/drawingml/2006/picture">
+                <pic:pic xmlns:pic="http://schemas.openxmlformats.org/drawingml/2006/picture">
+                  <pic:nvPicPr>
+                    <pic:cNvPr id="0" name="Picture 21" descr="D:\Users\mhayden\Documents\ProjectFiles\Lab6\Screenshots\T3.4_SA_listener.PNG"/>
+                    <pic:cNvPicPr>
+                      <a:picLocks noChangeAspect="1" noChangeArrowheads="1"/>
+                    </pic:cNvPicPr>
+                  </pic:nvPicPr>
+                  <pic:blipFill>
+                    <a:blip r:embed="rId41">
+                      <a:extLst>
+                        <a:ext uri="{28A0092B-C50C-407E-A947-70E740481C1C}">
+                          <a14:useLocalDpi xmlns:a14="http://schemas.microsoft.com/office/drawing/2010/main" val="0"/>
+                        </a:ext>
+                      </a:extLst>
+                    </a:blip>
+                    <a:srcRect/>
+                    <a:stretch>
+                      <a:fillRect/>
+                    </a:stretch>
+                  </pic:blipFill>
+                  <pic:spPr bwMode="auto">
+                    <a:xfrm>
+                      <a:off x="0" y="0"/>
+                      <a:ext cx="4276725" cy="657225"/>
+                    </a:xfrm>
+                    <a:prstGeom prst="rect">
+                      <a:avLst/>
+                    </a:prstGeom>
+                    <a:noFill/>
+                    <a:ln>
+                      <a:noFill/>
+                    </a:ln>
+                  </pic:spPr>
+                </pic:pic>
+              </a:graphicData>
+            </a:graphic>
+          </wp:inline>
+        </w:drawing>
+      </w:r>
+    </w:p>
+    <w:p>
       <w:r>
         <w:t>Student B:</w:t>
       </w:r>
@@ -5587,14 +8113,6 @@
           <w:b/>
         </w:rPr>
       </w:pPr>
-    </w:p>
-    <w:p>
-      <w:pPr>
-        <w:ind w:left="360"/>
-        <w:rPr>
-          <w:b/>
-        </w:rPr>
-      </w:pPr>
       <w:r>
         <w:rPr>
           <w:b/>
@@ -5636,11 +8154,157 @@
       </w:pPr>
     </w:p>
     <w:p>
+      <w:r>
+        <w:t xml:space="preserve">The below screenshot shows Student B connecting to the listener, and using it to execute the </w:t>
+      </w:r>
+      <w:r>
+        <w:rPr>
+          <w:b/>
+        </w:rPr>
+        <w:t>hostname</w:t>
+      </w:r>
+      <w:r>
+        <w:t xml:space="preserve"> command.  The shell returned the name “kali”.</w:t>
+      </w:r>
+    </w:p>
+    <w:p>
       <w:pPr>
         <w:rPr>
           <w:sz w:val="28"/>
         </w:rPr>
       </w:pPr>
+    </w:p>
+    <w:p>
+      <w:pPr>
+        <w:jc w:val="center"/>
+        <w:rPr>
+          <w:sz w:val="28"/>
+        </w:rPr>
+      </w:pPr>
+      <w:r>
+        <w:rPr>
+          <w:noProof/>
+          <w:lang w:eastAsia="en-US"/>
+        </w:rPr>
+        <mc:AlternateContent>
+          <mc:Choice Requires="wps">
+            <w:drawing>
+              <wp:anchor distT="0" distB="0" distL="114300" distR="114300" simplePos="0" relativeHeight="251717120" behindDoc="0" locked="0" layoutInCell="1" allowOverlap="1" wp14:anchorId="4AE5388C" wp14:editId="56B71DB7">
+                <wp:simplePos x="0" y="0"/>
+                <wp:positionH relativeFrom="margin">
+                  <wp:posOffset>1819275</wp:posOffset>
+                </wp:positionH>
+                <wp:positionV relativeFrom="paragraph">
+                  <wp:posOffset>346710</wp:posOffset>
+                </wp:positionV>
+                <wp:extent cx="381000" cy="228600"/>
+                <wp:effectExtent l="19050" t="19050" r="19050" b="19050"/>
+                <wp:wrapNone/>
+                <wp:docPr id="66" name="Rectangle 66"/>
+                <wp:cNvGraphicFramePr/>
+                <a:graphic xmlns:a="http://schemas.openxmlformats.org/drawingml/2006/main">
+                  <a:graphicData uri="http://schemas.microsoft.com/office/word/2010/wordprocessingShape">
+                    <wps:wsp>
+                      <wps:cNvSpPr/>
+                      <wps:spPr>
+                        <a:xfrm>
+                          <a:off x="0" y="0"/>
+                          <a:ext cx="381000" cy="228600"/>
+                        </a:xfrm>
+                        <a:prstGeom prst="rect">
+                          <a:avLst/>
+                        </a:prstGeom>
+                        <a:noFill/>
+                        <a:ln w="28575">
+                          <a:solidFill>
+                            <a:srgbClr val="FF0000"/>
+                          </a:solidFill>
+                        </a:ln>
+                      </wps:spPr>
+                      <wps:style>
+                        <a:lnRef idx="2">
+                          <a:schemeClr val="accent1">
+                            <a:shade val="50000"/>
+                          </a:schemeClr>
+                        </a:lnRef>
+                        <a:fillRef idx="1">
+                          <a:schemeClr val="accent1"/>
+                        </a:fillRef>
+                        <a:effectRef idx="0">
+                          <a:schemeClr val="accent1"/>
+                        </a:effectRef>
+                        <a:fontRef idx="minor">
+                          <a:schemeClr val="lt1"/>
+                        </a:fontRef>
+                      </wps:style>
+                      <wps:bodyPr rot="0" spcFirstLastPara="0" vertOverflow="overflow" horzOverflow="overflow" vert="horz" wrap="square" lIns="91440" tIns="45720" rIns="91440" bIns="45720" numCol="1" spcCol="0" rtlCol="0" fromWordArt="0" anchor="ctr" anchorCtr="0" forceAA="0" compatLnSpc="1">
+                        <a:prstTxWarp prst="textNoShape">
+                          <a:avLst/>
+                        </a:prstTxWarp>
+                        <a:noAutofit/>
+                      </wps:bodyPr>
+                    </wps:wsp>
+                  </a:graphicData>
+                </a:graphic>
+                <wp14:sizeRelH relativeFrom="margin">
+                  <wp14:pctWidth>0</wp14:pctWidth>
+                </wp14:sizeRelH>
+                <wp14:sizeRelV relativeFrom="margin">
+                  <wp14:pctHeight>0</wp14:pctHeight>
+                </wp14:sizeRelV>
+              </wp:anchor>
+            </w:drawing>
+          </mc:Choice>
+          <mc:Fallback>
+            <w:pict>
+              <v:rect w14:anchorId="0C8DBABB" id="Rectangle 66" o:spid="_x0000_s1026" style="position:absolute;margin-left:143.25pt;margin-top:27.3pt;width:30pt;height:18pt;z-index:251717120;visibility:visible;mso-wrap-style:square;mso-width-percent:0;mso-height-percent:0;mso-wrap-distance-left:9pt;mso-wrap-distance-top:0;mso-wrap-distance-right:9pt;mso-wrap-distance-bottom:0;mso-position-horizontal:absolute;mso-position-horizontal-relative:margin;mso-position-vertical:absolute;mso-position-vertical-relative:text;mso-width-percent:0;mso-height-percent:0;mso-width-relative:margin;mso-height-relative:margin;v-text-anchor:middle" o:gfxdata="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" filled="f" strokecolor="red" strokeweight="2.25pt">
+                <w10:wrap anchorx="margin"/>
+              </v:rect>
+            </w:pict>
+          </mc:Fallback>
+        </mc:AlternateContent>
+      </w:r>
+      <w:r>
+        <w:rPr>
+          <w:noProof/>
+          <w:lang w:eastAsia="en-US"/>
+        </w:rPr>
+        <w:drawing>
+          <wp:inline distT="0" distB="0" distL="0" distR="0" wp14:anchorId="6F6F5878" wp14:editId="18557AF2">
+            <wp:extent cx="3219450" cy="600075"/>
+            <wp:effectExtent l="0" t="0" r="0" b="9525"/>
+            <wp:docPr id="65" name="Picture 65"/>
+            <wp:cNvGraphicFramePr>
+              <a:graphicFrameLocks xmlns:a="http://schemas.openxmlformats.org/drawingml/2006/main" noChangeAspect="1"/>
+            </wp:cNvGraphicFramePr>
+            <a:graphic xmlns:a="http://schemas.openxmlformats.org/drawingml/2006/main">
+              <a:graphicData uri="http://schemas.openxmlformats.org/drawingml/2006/picture">
+                <pic:pic xmlns:pic="http://schemas.openxmlformats.org/drawingml/2006/picture">
+                  <pic:nvPicPr>
+                    <pic:cNvPr id="1" name=""/>
+                    <pic:cNvPicPr/>
+                  </pic:nvPicPr>
+                  <pic:blipFill>
+                    <a:blip r:embed="rId42"/>
+                    <a:stretch>
+                      <a:fillRect/>
+                    </a:stretch>
+                  </pic:blipFill>
+                  <pic:spPr>
+                    <a:xfrm>
+                      <a:off x="0" y="0"/>
+                      <a:ext cx="3219450" cy="600075"/>
+                    </a:xfrm>
+                    <a:prstGeom prst="rect">
+                      <a:avLst/>
+                    </a:prstGeom>
+                  </pic:spPr>
+                </pic:pic>
+              </a:graphicData>
+            </a:graphic>
+          </wp:inline>
+        </w:drawing>
+      </w:r>
     </w:p>
     <w:p>
       <w:pPr>
@@ -5676,7 +8340,7 @@
             <wp:effectExtent l="0" t="0" r="6985" b="0"/>
             <wp:wrapSquare wrapText="bothSides"/>
             <wp:docPr id="2" name="Picture 3" descr="1267px-Twitter_bird_logo_2012">
-              <a:hlinkClick xmlns:a="http://schemas.openxmlformats.org/drawingml/2006/main" r:id="rId21" tooltip="Twitter"/>
+              <a:hlinkClick xmlns:a="http://schemas.openxmlformats.org/drawingml/2006/main" r:id="rId43" tooltip="Twitter"/>
             </wp:docPr>
             <wp:cNvGraphicFramePr>
               <a:graphicFrameLocks xmlns:a="http://schemas.openxmlformats.org/drawingml/2006/main" noChangeAspect="1"/>
@@ -5686,14 +8350,14 @@
                 <pic:pic xmlns:pic="http://schemas.openxmlformats.org/drawingml/2006/picture">
                   <pic:nvPicPr>
                     <pic:cNvPr id="0" name="Picture 3" descr="1267px-Twitter_bird_logo_2012">
-                      <a:hlinkClick r:id="rId21" tooltip="Twitter"/>
+                      <a:hlinkClick r:id="rId43" tooltip="Twitter"/>
                     </pic:cNvPr>
                     <pic:cNvPicPr>
                       <a:picLocks noChangeAspect="1" noChangeArrowheads="1"/>
                     </pic:cNvPicPr>
                   </pic:nvPicPr>
                   <pic:blipFill>
-                    <a:blip r:embed="rId22">
+                    <a:blip r:embed="rId44">
                       <a:extLst>
                         <a:ext uri="{28A0092B-C50C-407E-A947-70E740481C1C}">
                           <a14:useLocalDpi xmlns:a14="http://schemas.microsoft.com/office/drawing/2010/main" val="0"/>
@@ -5945,6 +8609,423 @@
     </w:p>
     <w:p/>
     <w:p>
+      <w:pPr>
+        <w:pStyle w:val="ListParagraph"/>
+        <w:numPr>
+          <w:ilvl w:val="0"/>
+          <w:numId w:val="47"/>
+        </w:numPr>
+      </w:pPr>
+      <w:r>
+        <w:t xml:space="preserve">We conducted an </w:t>
+      </w:r>
+      <w:proofErr w:type="spellStart"/>
+      <w:r>
+        <w:t>nmap</w:t>
+      </w:r>
+      <w:proofErr w:type="spellEnd"/>
+      <w:r>
+        <w:t xml:space="preserve"> scan of the subnet 10.12.1.0/24 using the below </w:t>
+      </w:r>
+      <w:proofErr w:type="spellStart"/>
+      <w:r>
+        <w:t>nmap</w:t>
+      </w:r>
+      <w:proofErr w:type="spellEnd"/>
+      <w:r>
+        <w:t xml:space="preserve"> command, outlined in red.  Port 1080 was the port scanned because that is the port which SOCKS4 utilizes.</w:t>
+      </w:r>
+      <w:r>
+        <w:rPr>
+          <w:noProof/>
+          <w:lang w:eastAsia="en-US"/>
+        </w:rPr>
+        <w:t xml:space="preserve"> </w:t>
+      </w:r>
+    </w:p>
+    <w:p>
+      <w:r>
+        <w:rPr>
+          <w:noProof/>
+          <w:lang w:eastAsia="en-US"/>
+        </w:rPr>
+        <mc:AlternateContent>
+          <mc:Choice Requires="wps">
+            <w:drawing>
+              <wp:anchor distT="0" distB="0" distL="114300" distR="114300" simplePos="0" relativeHeight="251719168" behindDoc="0" locked="0" layoutInCell="1" allowOverlap="1" wp14:anchorId="63D1975C" wp14:editId="7AA89423">
+                <wp:simplePos x="0" y="0"/>
+                <wp:positionH relativeFrom="margin">
+                  <wp:posOffset>828675</wp:posOffset>
+                </wp:positionH>
+                <wp:positionV relativeFrom="paragraph">
+                  <wp:posOffset>419735</wp:posOffset>
+                </wp:positionV>
+                <wp:extent cx="3057525" cy="238125"/>
+                <wp:effectExtent l="19050" t="19050" r="28575" b="28575"/>
+                <wp:wrapNone/>
+                <wp:docPr id="68" name="Rectangle 68"/>
+                <wp:cNvGraphicFramePr/>
+                <a:graphic xmlns:a="http://schemas.openxmlformats.org/drawingml/2006/main">
+                  <a:graphicData uri="http://schemas.microsoft.com/office/word/2010/wordprocessingShape">
+                    <wps:wsp>
+                      <wps:cNvSpPr/>
+                      <wps:spPr>
+                        <a:xfrm>
+                          <a:off x="0" y="0"/>
+                          <a:ext cx="3057525" cy="238125"/>
+                        </a:xfrm>
+                        <a:prstGeom prst="rect">
+                          <a:avLst/>
+                        </a:prstGeom>
+                        <a:noFill/>
+                        <a:ln w="28575">
+                          <a:solidFill>
+                            <a:srgbClr val="FF0000"/>
+                          </a:solidFill>
+                        </a:ln>
+                      </wps:spPr>
+                      <wps:style>
+                        <a:lnRef idx="2">
+                          <a:schemeClr val="accent1">
+                            <a:shade val="50000"/>
+                          </a:schemeClr>
+                        </a:lnRef>
+                        <a:fillRef idx="1">
+                          <a:schemeClr val="accent1"/>
+                        </a:fillRef>
+                        <a:effectRef idx="0">
+                          <a:schemeClr val="accent1"/>
+                        </a:effectRef>
+                        <a:fontRef idx="minor">
+                          <a:schemeClr val="lt1"/>
+                        </a:fontRef>
+                      </wps:style>
+                      <wps:bodyPr rot="0" spcFirstLastPara="0" vertOverflow="overflow" horzOverflow="overflow" vert="horz" wrap="square" lIns="91440" tIns="45720" rIns="91440" bIns="45720" numCol="1" spcCol="0" rtlCol="0" fromWordArt="0" anchor="ctr" anchorCtr="0" forceAA="0" compatLnSpc="1">
+                        <a:prstTxWarp prst="textNoShape">
+                          <a:avLst/>
+                        </a:prstTxWarp>
+                        <a:noAutofit/>
+                      </wps:bodyPr>
+                    </wps:wsp>
+                  </a:graphicData>
+                </a:graphic>
+                <wp14:sizeRelH relativeFrom="margin">
+                  <wp14:pctWidth>0</wp14:pctWidth>
+                </wp14:sizeRelH>
+                <wp14:sizeRelV relativeFrom="margin">
+                  <wp14:pctHeight>0</wp14:pctHeight>
+                </wp14:sizeRelV>
+              </wp:anchor>
+            </w:drawing>
+          </mc:Choice>
+          <mc:Fallback>
+            <w:pict>
+              <v:rect w14:anchorId="7EA43666" id="Rectangle 68" o:spid="_x0000_s1026" style="position:absolute;margin-left:65.25pt;margin-top:33.05pt;width:240.75pt;height:18.75pt;z-index:251719168;visibility:visible;mso-wrap-style:square;mso-width-percent:0;mso-height-percent:0;mso-wrap-distance-left:9pt;mso-wrap-distance-top:0;mso-wrap-distance-right:9pt;mso-wrap-distance-bottom:0;mso-position-horizontal:absolute;mso-position-horizontal-relative:margin;mso-position-vertical:absolute;mso-position-vertical-relative:text;mso-width-percent:0;mso-height-percent:0;mso-width-relative:margin;mso-height-relative:margin;v-text-anchor:middle" o:gfxdata="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" filled="f" strokecolor="red" strokeweight="2.25pt">
+                <w10:wrap anchorx="margin"/>
+              </v:rect>
+            </w:pict>
+          </mc:Fallback>
+        </mc:AlternateContent>
+      </w:r>
+      <w:r>
+        <w:rPr>
+          <w:noProof/>
+          <w:lang w:eastAsia="en-US"/>
+        </w:rPr>
+        <w:drawing>
+          <wp:inline distT="0" distB="0" distL="0" distR="0">
+            <wp:extent cx="6810375" cy="3905250"/>
+            <wp:effectExtent l="0" t="0" r="9525" b="0"/>
+            <wp:docPr id="67" name="Picture 67" descr="D:\Users\mhayden\Documents\ProjectFiles\Lab6\Screenshots\T4_Proxy_Nmap_scan.png"/>
+            <wp:cNvGraphicFramePr>
+              <a:graphicFrameLocks xmlns:a="http://schemas.openxmlformats.org/drawingml/2006/main" noChangeAspect="1"/>
+            </wp:cNvGraphicFramePr>
+            <a:graphic xmlns:a="http://schemas.openxmlformats.org/drawingml/2006/main">
+              <a:graphicData uri="http://schemas.openxmlformats.org/drawingml/2006/picture">
+                <pic:pic xmlns:pic="http://schemas.openxmlformats.org/drawingml/2006/picture">
+                  <pic:nvPicPr>
+                    <pic:cNvPr id="0" name="Picture 23" descr="D:\Users\mhayden\Documents\ProjectFiles\Lab6\Screenshots\T4_Proxy_Nmap_scan.png"/>
+                    <pic:cNvPicPr>
+                      <a:picLocks noChangeAspect="1" noChangeArrowheads="1"/>
+                    </pic:cNvPicPr>
+                  </pic:nvPicPr>
+                  <pic:blipFill>
+                    <a:blip r:embed="rId45">
+                      <a:extLst>
+                        <a:ext uri="{28A0092B-C50C-407E-A947-70E740481C1C}">
+                          <a14:useLocalDpi xmlns:a14="http://schemas.microsoft.com/office/drawing/2010/main" val="0"/>
+                        </a:ext>
+                      </a:extLst>
+                    </a:blip>
+                    <a:srcRect/>
+                    <a:stretch>
+                      <a:fillRect/>
+                    </a:stretch>
+                  </pic:blipFill>
+                  <pic:spPr bwMode="auto">
+                    <a:xfrm>
+                      <a:off x="0" y="0"/>
+                      <a:ext cx="6810375" cy="3905250"/>
+                    </a:xfrm>
+                    <a:prstGeom prst="rect">
+                      <a:avLst/>
+                    </a:prstGeom>
+                    <a:noFill/>
+                    <a:ln>
+                      <a:noFill/>
+                    </a:ln>
+                  </pic:spPr>
+                </pic:pic>
+              </a:graphicData>
+            </a:graphic>
+          </wp:inline>
+        </w:drawing>
+      </w:r>
+    </w:p>
+    <w:p>
+      <w:r>
+        <w:br w:type="page"/>
+      </w:r>
+    </w:p>
+    <w:p>
+      <w:pPr>
+        <w:pStyle w:val="ListParagraph"/>
+        <w:numPr>
+          <w:ilvl w:val="0"/>
+          <w:numId w:val="47"/>
+        </w:numPr>
+      </w:pPr>
+      <w:r>
+        <w:lastRenderedPageBreak/>
+        <w:t>Because we are Team 1, we know 10.12.1.201 (the lowest IP) is our team’s proxy:</w:t>
+      </w:r>
+    </w:p>
+    <w:p>
+      <w:r>
+        <w:rPr>
+          <w:noProof/>
+          <w:lang w:eastAsia="en-US"/>
+        </w:rPr>
+        <mc:AlternateContent>
+          <mc:Choice Requires="wps">
+            <w:drawing>
+              <wp:anchor distT="0" distB="0" distL="114300" distR="114300" simplePos="0" relativeHeight="251721216" behindDoc="0" locked="0" layoutInCell="1" allowOverlap="1" wp14:anchorId="06F0E807" wp14:editId="630202C6">
+                <wp:simplePos x="0" y="0"/>
+                <wp:positionH relativeFrom="margin">
+                  <wp:posOffset>-19049</wp:posOffset>
+                </wp:positionH>
+                <wp:positionV relativeFrom="paragraph">
+                  <wp:posOffset>154305</wp:posOffset>
+                </wp:positionV>
+                <wp:extent cx="2667000" cy="238125"/>
+                <wp:effectExtent l="19050" t="19050" r="19050" b="28575"/>
+                <wp:wrapNone/>
+                <wp:docPr id="70" name="Rectangle 70"/>
+                <wp:cNvGraphicFramePr/>
+                <a:graphic xmlns:a="http://schemas.openxmlformats.org/drawingml/2006/main">
+                  <a:graphicData uri="http://schemas.microsoft.com/office/word/2010/wordprocessingShape">
+                    <wps:wsp>
+                      <wps:cNvSpPr/>
+                      <wps:spPr>
+                        <a:xfrm>
+                          <a:off x="0" y="0"/>
+                          <a:ext cx="2667000" cy="238125"/>
+                        </a:xfrm>
+                        <a:prstGeom prst="rect">
+                          <a:avLst/>
+                        </a:prstGeom>
+                        <a:noFill/>
+                        <a:ln w="28575">
+                          <a:solidFill>
+                            <a:srgbClr val="FF0000"/>
+                          </a:solidFill>
+                        </a:ln>
+                      </wps:spPr>
+                      <wps:style>
+                        <a:lnRef idx="2">
+                          <a:schemeClr val="accent1">
+                            <a:shade val="50000"/>
+                          </a:schemeClr>
+                        </a:lnRef>
+                        <a:fillRef idx="1">
+                          <a:schemeClr val="accent1"/>
+                        </a:fillRef>
+                        <a:effectRef idx="0">
+                          <a:schemeClr val="accent1"/>
+                        </a:effectRef>
+                        <a:fontRef idx="minor">
+                          <a:schemeClr val="lt1"/>
+                        </a:fontRef>
+                      </wps:style>
+                      <wps:bodyPr rot="0" spcFirstLastPara="0" vertOverflow="overflow" horzOverflow="overflow" vert="horz" wrap="square" lIns="91440" tIns="45720" rIns="91440" bIns="45720" numCol="1" spcCol="0" rtlCol="0" fromWordArt="0" anchor="ctr" anchorCtr="0" forceAA="0" compatLnSpc="1">
+                        <a:prstTxWarp prst="textNoShape">
+                          <a:avLst/>
+                        </a:prstTxWarp>
+                        <a:noAutofit/>
+                      </wps:bodyPr>
+                    </wps:wsp>
+                  </a:graphicData>
+                </a:graphic>
+                <wp14:sizeRelH relativeFrom="margin">
+                  <wp14:pctWidth>0</wp14:pctWidth>
+                </wp14:sizeRelH>
+                <wp14:sizeRelV relativeFrom="margin">
+                  <wp14:pctHeight>0</wp14:pctHeight>
+                </wp14:sizeRelV>
+              </wp:anchor>
+            </w:drawing>
+          </mc:Choice>
+          <mc:Fallback>
+            <w:pict>
+              <v:rect w14:anchorId="17299B6A" id="Rectangle 70" o:spid="_x0000_s1026" style="position:absolute;margin-left:-1.5pt;margin-top:12.15pt;width:210pt;height:18.75pt;z-index:251721216;visibility:visible;mso-wrap-style:square;mso-width-percent:0;mso-height-percent:0;mso-wrap-distance-left:9pt;mso-wrap-distance-top:0;mso-wrap-distance-right:9pt;mso-wrap-distance-bottom:0;mso-position-horizontal:absolute;mso-position-horizontal-relative:margin;mso-position-vertical:absolute;mso-position-vertical-relative:text;mso-width-percent:0;mso-height-percent:0;mso-width-relative:margin;mso-height-relative:margin;v-text-anchor:middle" o:gfxdata="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" filled="f" strokecolor="red" strokeweight="2.25pt">
+                <w10:wrap anchorx="margin"/>
+              </v:rect>
+            </w:pict>
+          </mc:Fallback>
+        </mc:AlternateContent>
+      </w:r>
+    </w:p>
+    <w:p>
+      <w:r>
+        <w:rPr>
+          <w:noProof/>
+          <w:lang w:eastAsia="en-US"/>
+        </w:rPr>
+        <mc:AlternateContent>
+          <mc:Choice Requires="wps">
+            <w:drawing>
+              <wp:anchor distT="0" distB="0" distL="114300" distR="114300" simplePos="0" relativeHeight="251723264" behindDoc="0" locked="0" layoutInCell="1" allowOverlap="1" wp14:anchorId="05A1E961" wp14:editId="2F82D0C8">
+                <wp:simplePos x="0" y="0"/>
+                <wp:positionH relativeFrom="margin">
+                  <wp:posOffset>-9524</wp:posOffset>
+                </wp:positionH>
+                <wp:positionV relativeFrom="paragraph">
+                  <wp:posOffset>468630</wp:posOffset>
+                </wp:positionV>
+                <wp:extent cx="3086100" cy="333375"/>
+                <wp:effectExtent l="19050" t="19050" r="19050" b="28575"/>
+                <wp:wrapNone/>
+                <wp:docPr id="71" name="Rectangle 71"/>
+                <wp:cNvGraphicFramePr/>
+                <a:graphic xmlns:a="http://schemas.openxmlformats.org/drawingml/2006/main">
+                  <a:graphicData uri="http://schemas.microsoft.com/office/word/2010/wordprocessingShape">
+                    <wps:wsp>
+                      <wps:cNvSpPr/>
+                      <wps:spPr>
+                        <a:xfrm>
+                          <a:off x="0" y="0"/>
+                          <a:ext cx="3086100" cy="333375"/>
+                        </a:xfrm>
+                        <a:prstGeom prst="rect">
+                          <a:avLst/>
+                        </a:prstGeom>
+                        <a:noFill/>
+                        <a:ln w="28575">
+                          <a:solidFill>
+                            <a:srgbClr val="FF0000"/>
+                          </a:solidFill>
+                        </a:ln>
+                      </wps:spPr>
+                      <wps:style>
+                        <a:lnRef idx="2">
+                          <a:schemeClr val="accent1">
+                            <a:shade val="50000"/>
+                          </a:schemeClr>
+                        </a:lnRef>
+                        <a:fillRef idx="1">
+                          <a:schemeClr val="accent1"/>
+                        </a:fillRef>
+                        <a:effectRef idx="0">
+                          <a:schemeClr val="accent1"/>
+                        </a:effectRef>
+                        <a:fontRef idx="minor">
+                          <a:schemeClr val="lt1"/>
+                        </a:fontRef>
+                      </wps:style>
+                      <wps:bodyPr rot="0" spcFirstLastPara="0" vertOverflow="overflow" horzOverflow="overflow" vert="horz" wrap="square" lIns="91440" tIns="45720" rIns="91440" bIns="45720" numCol="1" spcCol="0" rtlCol="0" fromWordArt="0" anchor="ctr" anchorCtr="0" forceAA="0" compatLnSpc="1">
+                        <a:prstTxWarp prst="textNoShape">
+                          <a:avLst/>
+                        </a:prstTxWarp>
+                        <a:noAutofit/>
+                      </wps:bodyPr>
+                    </wps:wsp>
+                  </a:graphicData>
+                </a:graphic>
+                <wp14:sizeRelH relativeFrom="margin">
+                  <wp14:pctWidth>0</wp14:pctWidth>
+                </wp14:sizeRelH>
+                <wp14:sizeRelV relativeFrom="margin">
+                  <wp14:pctHeight>0</wp14:pctHeight>
+                </wp14:sizeRelV>
+              </wp:anchor>
+            </w:drawing>
+          </mc:Choice>
+          <mc:Fallback>
+            <w:pict>
+              <v:rect w14:anchorId="01737F66" id="Rectangle 71" o:spid="_x0000_s1026" style="position:absolute;margin-left:-.75pt;margin-top:36.9pt;width:243pt;height:26.25pt;z-index:251723264;visibility:visible;mso-wrap-style:square;mso-width-percent:0;mso-height-percent:0;mso-wrap-distance-left:9pt;mso-wrap-distance-top:0;mso-wrap-distance-right:9pt;mso-wrap-distance-bottom:0;mso-position-horizontal:absolute;mso-position-horizontal-relative:margin;mso-position-vertical:absolute;mso-position-vertical-relative:text;mso-width-percent:0;mso-height-percent:0;mso-width-relative:margin;mso-height-relative:margin;v-text-anchor:middle" o:gfxdata="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" filled="f" strokecolor="red" strokeweight="2.25pt">
+                <w10:wrap anchorx="margin"/>
+              </v:rect>
+            </w:pict>
+          </mc:Fallback>
+        </mc:AlternateContent>
+      </w:r>
+      <w:r>
+        <w:rPr>
+          <w:noProof/>
+          <w:lang w:eastAsia="en-US"/>
+        </w:rPr>
+        <w:drawing>
+          <wp:inline distT="0" distB="0" distL="0" distR="0">
+            <wp:extent cx="6858000" cy="1624713"/>
+            <wp:effectExtent l="0" t="0" r="0" b="0"/>
+            <wp:docPr id="69" name="Picture 69" descr="D:\Users\mhayden\Documents\ProjectFiles\Lab6\Screenshots\T4_Proxy_IP_nmap.PNG"/>
+            <wp:cNvGraphicFramePr>
+              <a:graphicFrameLocks xmlns:a="http://schemas.openxmlformats.org/drawingml/2006/main" noChangeAspect="1"/>
+            </wp:cNvGraphicFramePr>
+            <a:graphic xmlns:a="http://schemas.openxmlformats.org/drawingml/2006/main">
+              <a:graphicData uri="http://schemas.openxmlformats.org/drawingml/2006/picture">
+                <pic:pic xmlns:pic="http://schemas.openxmlformats.org/drawingml/2006/picture">
+                  <pic:nvPicPr>
+                    <pic:cNvPr id="0" name="Picture 24" descr="D:\Users\mhayden\Documents\ProjectFiles\Lab6\Screenshots\T4_Proxy_IP_nmap.PNG"/>
+                    <pic:cNvPicPr>
+                      <a:picLocks noChangeAspect="1" noChangeArrowheads="1"/>
+                    </pic:cNvPicPr>
+                  </pic:nvPicPr>
+                  <pic:blipFill>
+                    <a:blip r:embed="rId46">
+                      <a:extLst>
+                        <a:ext uri="{28A0092B-C50C-407E-A947-70E740481C1C}">
+                          <a14:useLocalDpi xmlns:a14="http://schemas.microsoft.com/office/drawing/2010/main" val="0"/>
+                        </a:ext>
+                      </a:extLst>
+                    </a:blip>
+                    <a:srcRect/>
+                    <a:stretch>
+                      <a:fillRect/>
+                    </a:stretch>
+                  </pic:blipFill>
+                  <pic:spPr bwMode="auto">
+                    <a:xfrm>
+                      <a:off x="0" y="0"/>
+                      <a:ext cx="6858000" cy="1624713"/>
+                    </a:xfrm>
+                    <a:prstGeom prst="rect">
+                      <a:avLst/>
+                    </a:prstGeom>
+                    <a:noFill/>
+                    <a:ln>
+                      <a:noFill/>
+                    </a:ln>
+                  </pic:spPr>
+                </pic:pic>
+              </a:graphicData>
+            </a:graphic>
+          </wp:inline>
+        </w:drawing>
+      </w:r>
+    </w:p>
+    <w:p/>
+    <w:p>
       <w:proofErr w:type="gramStart"/>
       <w:r>
         <w:t>b</w:t>
@@ -5963,7 +9044,10 @@
         <w:t>?</w:t>
       </w:r>
     </w:p>
-    <w:p/>
+    <w:p>
+      <w:bookmarkStart w:id="5" w:name="_GoBack"/>
+      <w:bookmarkEnd w:id="5"/>
+    </w:p>
     <w:p>
       <w:proofErr w:type="gramStart"/>
       <w:r>
@@ -6151,7 +9235,7 @@
                     <pic:cNvPicPr/>
                   </pic:nvPicPr>
                   <pic:blipFill>
-                    <a:blip r:embed="rId23"/>
+                    <a:blip r:embed="rId47"/>
                     <a:stretch>
                       <a:fillRect/>
                     </a:stretch>
@@ -6371,7 +9455,6 @@
     <w:p/>
     <w:p>
       <w:r>
-        <w:lastRenderedPageBreak/>
         <w:t xml:space="preserve">Do not leave your wireless adapters plugged in your computer while not actively using them.  You may </w:t>
       </w:r>
       <w:proofErr w:type="spellStart"/>
@@ -6624,9 +9707,9 @@
     </w:p>
     <w:p/>
     <w:sectPr>
-      <w:headerReference w:type="default" r:id="rId24"/>
-      <w:footerReference w:type="default" r:id="rId25"/>
-      <w:headerReference w:type="first" r:id="rId26"/>
+      <w:headerReference w:type="default" r:id="rId48"/>
+      <w:footerReference w:type="default" r:id="rId49"/>
+      <w:headerReference w:type="first" r:id="rId50"/>
       <w:pgSz w:w="12240" w:h="15840"/>
       <w:pgMar w:top="720" w:right="720" w:bottom="720" w:left="720" w:header="720" w:footer="720" w:gutter="0"/>
       <w:cols w:space="720"/>
@@ -6676,7 +9759,7 @@
       <w:rPr>
         <w:noProof/>
       </w:rPr>
-      <w:t>7</w:t>
+      <w:t>18</w:t>
     </w:r>
     <w:r>
       <w:fldChar w:fldCharType="end"/>
@@ -9433,6 +12516,119 @@
     </w:lvl>
   </w:abstractNum>
   <w:abstractNum w:abstractNumId="22" w15:restartNumberingAfterBreak="0">
+    <w:nsid w:val="435670B3"/>
+    <w:multiLevelType w:val="hybridMultilevel"/>
+    <w:tmpl w:val="8FEE050E"/>
+    <w:lvl w:ilvl="0" w:tplc="04090001">
+      <w:start w:val="1"/>
+      <w:numFmt w:val="bullet"/>
+      <w:lvlText w:val=""/>
+      <w:lvlJc w:val="left"/>
+      <w:pPr>
+        <w:ind w:left="720" w:hanging="360"/>
+      </w:pPr>
+      <w:rPr>
+        <w:rFonts w:ascii="Symbol" w:hAnsi="Symbol" w:hint="default"/>
+      </w:rPr>
+    </w:lvl>
+    <w:lvl w:ilvl="1" w:tplc="04090003" w:tentative="1">
+      <w:start w:val="1"/>
+      <w:numFmt w:val="bullet"/>
+      <w:lvlText w:val="o"/>
+      <w:lvlJc w:val="left"/>
+      <w:pPr>
+        <w:ind w:left="1440" w:hanging="360"/>
+      </w:pPr>
+      <w:rPr>
+        <w:rFonts w:ascii="Courier New" w:hAnsi="Courier New" w:cs="Courier New" w:hint="default"/>
+      </w:rPr>
+    </w:lvl>
+    <w:lvl w:ilvl="2" w:tplc="04090005" w:tentative="1">
+      <w:start w:val="1"/>
+      <w:numFmt w:val="bullet"/>
+      <w:lvlText w:val=""/>
+      <w:lvlJc w:val="left"/>
+      <w:pPr>
+        <w:ind w:left="2160" w:hanging="360"/>
+      </w:pPr>
+      <w:rPr>
+        <w:rFonts w:ascii="Wingdings" w:hAnsi="Wingdings" w:hint="default"/>
+      </w:rPr>
+    </w:lvl>
+    <w:lvl w:ilvl="3" w:tplc="04090001" w:tentative="1">
+      <w:start w:val="1"/>
+      <w:numFmt w:val="bullet"/>
+      <w:lvlText w:val=""/>
+      <w:lvlJc w:val="left"/>
+      <w:pPr>
+        <w:ind w:left="2880" w:hanging="360"/>
+      </w:pPr>
+      <w:rPr>
+        <w:rFonts w:ascii="Symbol" w:hAnsi="Symbol" w:hint="default"/>
+      </w:rPr>
+    </w:lvl>
+    <w:lvl w:ilvl="4" w:tplc="04090003" w:tentative="1">
+      <w:start w:val="1"/>
+      <w:numFmt w:val="bullet"/>
+      <w:lvlText w:val="o"/>
+      <w:lvlJc w:val="left"/>
+      <w:pPr>
+        <w:ind w:left="3600" w:hanging="360"/>
+      </w:pPr>
+      <w:rPr>
+        <w:rFonts w:ascii="Courier New" w:hAnsi="Courier New" w:cs="Courier New" w:hint="default"/>
+      </w:rPr>
+    </w:lvl>
+    <w:lvl w:ilvl="5" w:tplc="04090005" w:tentative="1">
+      <w:start w:val="1"/>
+      <w:numFmt w:val="bullet"/>
+      <w:lvlText w:val=""/>
+      <w:lvlJc w:val="left"/>
+      <w:pPr>
+        <w:ind w:left="4320" w:hanging="360"/>
+      </w:pPr>
+      <w:rPr>
+        <w:rFonts w:ascii="Wingdings" w:hAnsi="Wingdings" w:hint="default"/>
+      </w:rPr>
+    </w:lvl>
+    <w:lvl w:ilvl="6" w:tplc="04090001" w:tentative="1">
+      <w:start w:val="1"/>
+      <w:numFmt w:val="bullet"/>
+      <w:lvlText w:val=""/>
+      <w:lvlJc w:val="left"/>
+      <w:pPr>
+        <w:ind w:left="5040" w:hanging="360"/>
+      </w:pPr>
+      <w:rPr>
+        <w:rFonts w:ascii="Symbol" w:hAnsi="Symbol" w:hint="default"/>
+      </w:rPr>
+    </w:lvl>
+    <w:lvl w:ilvl="7" w:tplc="04090003" w:tentative="1">
+      <w:start w:val="1"/>
+      <w:numFmt w:val="bullet"/>
+      <w:lvlText w:val="o"/>
+      <w:lvlJc w:val="left"/>
+      <w:pPr>
+        <w:ind w:left="5760" w:hanging="360"/>
+      </w:pPr>
+      <w:rPr>
+        <w:rFonts w:ascii="Courier New" w:hAnsi="Courier New" w:cs="Courier New" w:hint="default"/>
+      </w:rPr>
+    </w:lvl>
+    <w:lvl w:ilvl="8" w:tplc="04090005" w:tentative="1">
+      <w:start w:val="1"/>
+      <w:numFmt w:val="bullet"/>
+      <w:lvlText w:val=""/>
+      <w:lvlJc w:val="left"/>
+      <w:pPr>
+        <w:ind w:left="6480" w:hanging="360"/>
+      </w:pPr>
+      <w:rPr>
+        <w:rFonts w:ascii="Wingdings" w:hAnsi="Wingdings" w:hint="default"/>
+      </w:rPr>
+    </w:lvl>
+  </w:abstractNum>
+  <w:abstractNum w:abstractNumId="23" w15:restartNumberingAfterBreak="0">
     <w:nsid w:val="4494136E"/>
     <w:multiLevelType w:val="hybridMultilevel"/>
     <w:tmpl w:val="7EFCF7A2"/>
@@ -9572,7 +12768,7 @@
       </w:rPr>
     </w:lvl>
   </w:abstractNum>
-  <w:abstractNum w:abstractNumId="23" w15:restartNumberingAfterBreak="0">
+  <w:abstractNum w:abstractNumId="24" w15:restartNumberingAfterBreak="0">
     <w:nsid w:val="4B954A7B"/>
     <w:multiLevelType w:val="hybridMultilevel"/>
     <w:tmpl w:val="D4147ED6"/>
@@ -9712,7 +12908,7 @@
       </w:rPr>
     </w:lvl>
   </w:abstractNum>
-  <w:abstractNum w:abstractNumId="24" w15:restartNumberingAfterBreak="0">
+  <w:abstractNum w:abstractNumId="25" w15:restartNumberingAfterBreak="0">
     <w:nsid w:val="4BC92C63"/>
     <w:multiLevelType w:val="hybridMultilevel"/>
     <w:tmpl w:val="397CDB70"/>
@@ -9852,7 +13048,7 @@
       </w:rPr>
     </w:lvl>
   </w:abstractNum>
-  <w:abstractNum w:abstractNumId="25" w15:restartNumberingAfterBreak="0">
+  <w:abstractNum w:abstractNumId="26" w15:restartNumberingAfterBreak="0">
     <w:nsid w:val="4C06358B"/>
     <w:multiLevelType w:val="hybridMultilevel"/>
     <w:tmpl w:val="C0BA5B48"/>
@@ -9968,7 +13164,7 @@
       </w:pPr>
     </w:lvl>
   </w:abstractNum>
-  <w:abstractNum w:abstractNumId="26" w15:restartNumberingAfterBreak="0">
+  <w:abstractNum w:abstractNumId="27" w15:restartNumberingAfterBreak="0">
     <w:nsid w:val="505F1D2B"/>
     <w:multiLevelType w:val="hybridMultilevel"/>
     <w:tmpl w:val="6BC4B5FE"/>
@@ -10081,7 +13277,7 @@
       </w:rPr>
     </w:lvl>
   </w:abstractNum>
-  <w:abstractNum w:abstractNumId="27" w15:restartNumberingAfterBreak="0">
+  <w:abstractNum w:abstractNumId="28" w15:restartNumberingAfterBreak="0">
     <w:nsid w:val="5737304E"/>
     <w:multiLevelType w:val="hybridMultilevel"/>
     <w:tmpl w:val="DC7ADAFA"/>
@@ -10221,7 +13417,7 @@
       </w:rPr>
     </w:lvl>
   </w:abstractNum>
-  <w:abstractNum w:abstractNumId="28" w15:restartNumberingAfterBreak="0">
+  <w:abstractNum w:abstractNumId="29" w15:restartNumberingAfterBreak="0">
     <w:nsid w:val="58A31EC7"/>
     <w:multiLevelType w:val="hybridMultilevel"/>
     <w:tmpl w:val="E1D0944A"/>
@@ -10361,7 +13557,7 @@
       </w:rPr>
     </w:lvl>
   </w:abstractNum>
-  <w:abstractNum w:abstractNumId="29" w15:restartNumberingAfterBreak="0">
+  <w:abstractNum w:abstractNumId="30" w15:restartNumberingAfterBreak="0">
     <w:nsid w:val="59887070"/>
     <w:multiLevelType w:val="hybridMultilevel"/>
     <w:tmpl w:val="9E4C3EB2"/>
@@ -10501,7 +13697,7 @@
       </w:rPr>
     </w:lvl>
   </w:abstractNum>
-  <w:abstractNum w:abstractNumId="30" w15:restartNumberingAfterBreak="0">
+  <w:abstractNum w:abstractNumId="31" w15:restartNumberingAfterBreak="0">
     <w:nsid w:val="5AC346F4"/>
     <w:multiLevelType w:val="hybridMultilevel"/>
     <w:tmpl w:val="9E6AB0A2"/>
@@ -10641,7 +13837,7 @@
       </w:rPr>
     </w:lvl>
   </w:abstractNum>
-  <w:abstractNum w:abstractNumId="31" w15:restartNumberingAfterBreak="0">
+  <w:abstractNum w:abstractNumId="32" w15:restartNumberingAfterBreak="0">
     <w:nsid w:val="5D693ED2"/>
     <w:multiLevelType w:val="hybridMultilevel"/>
     <w:tmpl w:val="87B6C682"/>
@@ -10781,7 +13977,7 @@
       </w:rPr>
     </w:lvl>
   </w:abstractNum>
-  <w:abstractNum w:abstractNumId="32" w15:restartNumberingAfterBreak="0">
+  <w:abstractNum w:abstractNumId="33" w15:restartNumberingAfterBreak="0">
     <w:nsid w:val="5DA72631"/>
     <w:multiLevelType w:val="hybridMultilevel"/>
     <w:tmpl w:val="E3C0C96C"/>
@@ -10921,7 +14117,7 @@
       </w:rPr>
     </w:lvl>
   </w:abstractNum>
-  <w:abstractNum w:abstractNumId="33" w15:restartNumberingAfterBreak="0">
+  <w:abstractNum w:abstractNumId="34" w15:restartNumberingAfterBreak="0">
     <w:nsid w:val="5DEA2239"/>
     <w:multiLevelType w:val="hybridMultilevel"/>
     <w:tmpl w:val="3C60BE08"/>
@@ -11061,7 +14257,7 @@
       </w:rPr>
     </w:lvl>
   </w:abstractNum>
-  <w:abstractNum w:abstractNumId="34" w15:restartNumberingAfterBreak="0">
+  <w:abstractNum w:abstractNumId="35" w15:restartNumberingAfterBreak="0">
     <w:nsid w:val="5DFF5027"/>
     <w:multiLevelType w:val="hybridMultilevel"/>
     <w:tmpl w:val="9F12E006"/>
@@ -11201,7 +14397,7 @@
       </w:rPr>
     </w:lvl>
   </w:abstractNum>
-  <w:abstractNum w:abstractNumId="35" w15:restartNumberingAfterBreak="0">
+  <w:abstractNum w:abstractNumId="36" w15:restartNumberingAfterBreak="0">
     <w:nsid w:val="61EC7753"/>
     <w:multiLevelType w:val="hybridMultilevel"/>
     <w:tmpl w:val="18DE8580"/>
@@ -11341,7 +14537,7 @@
       </w:rPr>
     </w:lvl>
   </w:abstractNum>
-  <w:abstractNum w:abstractNumId="36" w15:restartNumberingAfterBreak="0">
+  <w:abstractNum w:abstractNumId="37" w15:restartNumberingAfterBreak="0">
     <w:nsid w:val="63BE38D5"/>
     <w:multiLevelType w:val="multilevel"/>
     <w:tmpl w:val="0409001D"/>
@@ -11454,7 +14650,7 @@
       </w:pPr>
     </w:lvl>
   </w:abstractNum>
-  <w:abstractNum w:abstractNumId="37" w15:restartNumberingAfterBreak="0">
+  <w:abstractNum w:abstractNumId="38" w15:restartNumberingAfterBreak="0">
     <w:nsid w:val="6BD50C4F"/>
     <w:multiLevelType w:val="multilevel"/>
     <w:tmpl w:val="D2C09BF4"/>
@@ -11594,7 +14790,7 @@
       </w:rPr>
     </w:lvl>
   </w:abstractNum>
-  <w:abstractNum w:abstractNumId="38" w15:restartNumberingAfterBreak="0">
+  <w:abstractNum w:abstractNumId="39" w15:restartNumberingAfterBreak="0">
     <w:nsid w:val="6C7042F4"/>
     <w:multiLevelType w:val="hybridMultilevel"/>
     <w:tmpl w:val="9836DEE2"/>
@@ -11734,7 +14930,7 @@
       </w:rPr>
     </w:lvl>
   </w:abstractNum>
-  <w:abstractNum w:abstractNumId="39" w15:restartNumberingAfterBreak="0">
+  <w:abstractNum w:abstractNumId="40" w15:restartNumberingAfterBreak="0">
     <w:nsid w:val="6F777BE6"/>
     <w:multiLevelType w:val="hybridMultilevel"/>
     <w:tmpl w:val="D2C09BF4"/>
@@ -11874,7 +15070,7 @@
       </w:rPr>
     </w:lvl>
   </w:abstractNum>
-  <w:abstractNum w:abstractNumId="40" w15:restartNumberingAfterBreak="0">
+  <w:abstractNum w:abstractNumId="41" w15:restartNumberingAfterBreak="0">
     <w:nsid w:val="70570AAC"/>
     <w:multiLevelType w:val="hybridMultilevel"/>
     <w:tmpl w:val="19E85298"/>
@@ -11987,7 +15183,7 @@
       </w:rPr>
     </w:lvl>
   </w:abstractNum>
-  <w:abstractNum w:abstractNumId="41" w15:restartNumberingAfterBreak="0">
+  <w:abstractNum w:abstractNumId="42" w15:restartNumberingAfterBreak="0">
     <w:nsid w:val="70803423"/>
     <w:multiLevelType w:val="hybridMultilevel"/>
     <w:tmpl w:val="59903B08"/>
@@ -12127,7 +15323,7 @@
       </w:rPr>
     </w:lvl>
   </w:abstractNum>
-  <w:abstractNum w:abstractNumId="42" w15:restartNumberingAfterBreak="0">
+  <w:abstractNum w:abstractNumId="43" w15:restartNumberingAfterBreak="0">
     <w:nsid w:val="711D482E"/>
     <w:multiLevelType w:val="hybridMultilevel"/>
     <w:tmpl w:val="A65236DE"/>
@@ -12267,7 +15463,7 @@
       </w:rPr>
     </w:lvl>
   </w:abstractNum>
-  <w:abstractNum w:abstractNumId="43" w15:restartNumberingAfterBreak="0">
+  <w:abstractNum w:abstractNumId="44" w15:restartNumberingAfterBreak="0">
     <w:nsid w:val="7690441C"/>
     <w:multiLevelType w:val="hybridMultilevel"/>
     <w:tmpl w:val="3B34C73C"/>
@@ -12407,7 +15603,7 @@
       </w:rPr>
     </w:lvl>
   </w:abstractNum>
-  <w:abstractNum w:abstractNumId="44" w15:restartNumberingAfterBreak="0">
+  <w:abstractNum w:abstractNumId="45" w15:restartNumberingAfterBreak="0">
     <w:nsid w:val="77246DA4"/>
     <w:multiLevelType w:val="multilevel"/>
     <w:tmpl w:val="0409001F"/>
@@ -12520,7 +15716,7 @@
       </w:pPr>
     </w:lvl>
   </w:abstractNum>
-  <w:abstractNum w:abstractNumId="45" w15:restartNumberingAfterBreak="0">
+  <w:abstractNum w:abstractNumId="46" w15:restartNumberingAfterBreak="0">
     <w:nsid w:val="7BA96731"/>
     <w:multiLevelType w:val="hybridMultilevel"/>
     <w:tmpl w:val="1324A51A"/>
@@ -12684,28 +15880,28 @@
     <w:abstractNumId w:val="16"/>
   </w:num>
   <w:num w:numId="5">
-    <w:abstractNumId w:val="25"/>
+    <w:abstractNumId w:val="26"/>
   </w:num>
   <w:num w:numId="6">
-    <w:abstractNumId w:val="39"/>
+    <w:abstractNumId w:val="40"/>
   </w:num>
   <w:num w:numId="7">
-    <w:abstractNumId w:val="37"/>
+    <w:abstractNumId w:val="38"/>
   </w:num>
   <w:num w:numId="8">
-    <w:abstractNumId w:val="44"/>
+    <w:abstractNumId w:val="45"/>
   </w:num>
   <w:num w:numId="9">
-    <w:abstractNumId w:val="36"/>
+    <w:abstractNumId w:val="37"/>
   </w:num>
   <w:num w:numId="10">
     <w:abstractNumId w:val="19"/>
   </w:num>
   <w:num w:numId="11">
-    <w:abstractNumId w:val="30"/>
+    <w:abstractNumId w:val="31"/>
   </w:num>
   <w:num w:numId="12">
-    <w:abstractNumId w:val="24"/>
+    <w:abstractNumId w:val="25"/>
   </w:num>
   <w:num w:numId="13">
     <w:abstractNumId w:val="1"/>
@@ -12714,16 +15910,16 @@
     <w:abstractNumId w:val="3"/>
   </w:num>
   <w:num w:numId="15">
-    <w:abstractNumId w:val="45"/>
+    <w:abstractNumId w:val="46"/>
   </w:num>
   <w:num w:numId="16">
     <w:abstractNumId w:val="20"/>
   </w:num>
   <w:num w:numId="17">
-    <w:abstractNumId w:val="34"/>
+    <w:abstractNumId w:val="35"/>
   </w:num>
   <w:num w:numId="18">
-    <w:abstractNumId w:val="22"/>
+    <w:abstractNumId w:val="23"/>
   </w:num>
   <w:num w:numId="19">
     <w:abstractNumId w:val="10"/>
@@ -12741,37 +15937,37 @@
     <w:abstractNumId w:val="11"/>
   </w:num>
   <w:num w:numId="24">
-    <w:abstractNumId w:val="41"/>
+    <w:abstractNumId w:val="42"/>
   </w:num>
   <w:num w:numId="25">
     <w:abstractNumId w:val="7"/>
   </w:num>
   <w:num w:numId="26">
-    <w:abstractNumId w:val="38"/>
+    <w:abstractNumId w:val="39"/>
   </w:num>
   <w:num w:numId="27">
     <w:abstractNumId w:val="2"/>
   </w:num>
   <w:num w:numId="28">
-    <w:abstractNumId w:val="29"/>
+    <w:abstractNumId w:val="30"/>
   </w:num>
   <w:num w:numId="29">
-    <w:abstractNumId w:val="27"/>
+    <w:abstractNumId w:val="28"/>
   </w:num>
   <w:num w:numId="30">
     <w:abstractNumId w:val="8"/>
   </w:num>
   <w:num w:numId="31">
-    <w:abstractNumId w:val="43"/>
+    <w:abstractNumId w:val="44"/>
   </w:num>
   <w:num w:numId="32">
-    <w:abstractNumId w:val="33"/>
+    <w:abstractNumId w:val="34"/>
   </w:num>
   <w:num w:numId="33">
-    <w:abstractNumId w:val="35"/>
+    <w:abstractNumId w:val="36"/>
   </w:num>
   <w:num w:numId="34">
-    <w:abstractNumId w:val="42"/>
+    <w:abstractNumId w:val="43"/>
   </w:num>
   <w:num w:numId="35">
     <w:abstractNumId w:val="14"/>
@@ -12786,19 +15982,19 @@
     <w:abstractNumId w:val="15"/>
   </w:num>
   <w:num w:numId="39">
+    <w:abstractNumId w:val="33"/>
+  </w:num>
+  <w:num w:numId="40">
     <w:abstractNumId w:val="32"/>
   </w:num>
-  <w:num w:numId="40">
-    <w:abstractNumId w:val="31"/>
-  </w:num>
   <w:num w:numId="41">
-    <w:abstractNumId w:val="23"/>
+    <w:abstractNumId w:val="24"/>
   </w:num>
   <w:num w:numId="42">
-    <w:abstractNumId w:val="28"/>
+    <w:abstractNumId w:val="29"/>
   </w:num>
   <w:num w:numId="43">
-    <w:abstractNumId w:val="26"/>
+    <w:abstractNumId w:val="27"/>
   </w:num>
   <w:num w:numId="44">
     <w:abstractNumId w:val="13"/>
@@ -12807,7 +16003,10 @@
     <w:abstractNumId w:val="12"/>
   </w:num>
   <w:num w:numId="46">
-    <w:abstractNumId w:val="40"/>
+    <w:abstractNumId w:val="41"/>
+  </w:num>
+  <w:num w:numId="47">
+    <w:abstractNumId w:val="22"/>
   </w:num>
 </w:numbering>
 </file>

</xml_diff>